<commit_message>
Epic 2 pactice and labs max vorobets
</commit_message>
<xml_diff>
--- a/ai_12/maksym_vorobets/epic_2_pactice_and_labs_1_report_max_vorobets.docx
+++ b/ai_12/maksym_vorobets/epic_2_pactice_and_labs_1_report_max_vorobets.docx
@@ -3886,6 +3886,7 @@
           <w:rFonts w:ascii="Times New Roman" w:eastAsia="Times New Roman" w:hAnsi="Times New Roman" w:cs="Times New Roman"/>
           <w:sz w:val="24"/>
           <w:szCs w:val="24"/>
+          <w:lang w:val="en-US"/>
         </w:rPr>
       </w:pPr>
       <w:hyperlink r:id="rId14" w:history="1">
@@ -3895,203 +3896,19 @@
             <w:rFonts w:ascii="Times New Roman" w:eastAsia="Times New Roman" w:hAnsi="Times New Roman" w:cs="Times New Roman"/>
             <w:sz w:val="24"/>
             <w:szCs w:val="24"/>
-            <w:lang w:val="ru-RU"/>
           </w:rPr>
-          <w:t>https</w:t>
+          <w:t>https://algotester.com/en/ContestProblem/DisplayWithEditor/134633#mySolutions</w:t>
         </w:r>
-        <w:r>
-          <w:rPr>
-            <w:rStyle w:val="ae"/>
-            <w:rFonts w:ascii="Times New Roman" w:eastAsia="Times New Roman" w:hAnsi="Times New Roman" w:cs="Times New Roman"/>
-            <w:sz w:val="24"/>
-            <w:szCs w:val="24"/>
-          </w:rPr>
-          <w:t>://</w:t>
-        </w:r>
-        <w:r>
-          <w:rPr>
-            <w:rStyle w:val="ae"/>
-            <w:rFonts w:ascii="Times New Roman" w:eastAsia="Times New Roman" w:hAnsi="Times New Roman" w:cs="Times New Roman"/>
-            <w:sz w:val="24"/>
-            <w:szCs w:val="24"/>
-            <w:lang w:val="ru-RU"/>
-          </w:rPr>
-          <w:t>drive</w:t>
-        </w:r>
-        <w:r>
-          <w:rPr>
-            <w:rStyle w:val="ae"/>
-            <w:rFonts w:ascii="Times New Roman" w:eastAsia="Times New Roman" w:hAnsi="Times New Roman" w:cs="Times New Roman"/>
-            <w:sz w:val="24"/>
-            <w:szCs w:val="24"/>
-          </w:rPr>
-          <w:t>.</w:t>
-        </w:r>
-        <w:r>
-          <w:rPr>
-            <w:rStyle w:val="ae"/>
-            <w:rFonts w:ascii="Times New Roman" w:eastAsia="Times New Roman" w:hAnsi="Times New Roman" w:cs="Times New Roman"/>
-            <w:sz w:val="24"/>
-            <w:szCs w:val="24"/>
-            <w:lang w:val="ru-RU"/>
-          </w:rPr>
-          <w:t>google</w:t>
-        </w:r>
-        <w:r>
-          <w:rPr>
-            <w:rStyle w:val="ae"/>
-            <w:rFonts w:ascii="Times New Roman" w:eastAsia="Times New Roman" w:hAnsi="Times New Roman" w:cs="Times New Roman"/>
-            <w:sz w:val="24"/>
-            <w:szCs w:val="24"/>
-          </w:rPr>
-          <w:t>.</w:t>
-        </w:r>
-        <w:r>
-          <w:rPr>
-            <w:rStyle w:val="ae"/>
-            <w:rFonts w:ascii="Times New Roman" w:eastAsia="Times New Roman" w:hAnsi="Times New Roman" w:cs="Times New Roman"/>
-            <w:sz w:val="24"/>
-            <w:szCs w:val="24"/>
-            <w:lang w:val="ru-RU"/>
-          </w:rPr>
-          <w:t>com</w:t>
-        </w:r>
-        <w:r>
-          <w:rPr>
-            <w:rStyle w:val="ae"/>
-            <w:rFonts w:ascii="Times New Roman" w:eastAsia="Times New Roman" w:hAnsi="Times New Roman" w:cs="Times New Roman"/>
-            <w:sz w:val="24"/>
-            <w:szCs w:val="24"/>
-          </w:rPr>
-          <w:t>/</w:t>
-        </w:r>
-        <w:r>
-          <w:rPr>
-            <w:rStyle w:val="ae"/>
-            <w:rFonts w:ascii="Times New Roman" w:eastAsia="Times New Roman" w:hAnsi="Times New Roman" w:cs="Times New Roman"/>
-            <w:sz w:val="24"/>
-            <w:szCs w:val="24"/>
-            <w:lang w:val="ru-RU"/>
-          </w:rPr>
-          <w:t>file</w:t>
-        </w:r>
-        <w:r>
-          <w:rPr>
-            <w:rStyle w:val="ae"/>
-            <w:rFonts w:ascii="Times New Roman" w:eastAsia="Times New Roman" w:hAnsi="Times New Roman" w:cs="Times New Roman"/>
-            <w:sz w:val="24"/>
-            <w:szCs w:val="24"/>
-          </w:rPr>
-          <w:t>/</w:t>
-        </w:r>
-        <w:r>
-          <w:rPr>
-            <w:rStyle w:val="ae"/>
-            <w:rFonts w:ascii="Times New Roman" w:eastAsia="Times New Roman" w:hAnsi="Times New Roman" w:cs="Times New Roman"/>
-            <w:sz w:val="24"/>
-            <w:szCs w:val="24"/>
-            <w:lang w:val="ru-RU"/>
-          </w:rPr>
-          <w:t>d</w:t>
-        </w:r>
-        <w:r>
-          <w:rPr>
-            <w:rStyle w:val="ae"/>
-            <w:rFonts w:ascii="Times New Roman" w:eastAsia="Times New Roman" w:hAnsi="Times New Roman" w:cs="Times New Roman"/>
-            <w:sz w:val="24"/>
-            <w:szCs w:val="24"/>
-          </w:rPr>
-          <w:t>/1</w:t>
-        </w:r>
-        <w:r>
-          <w:rPr>
-            <w:rStyle w:val="ae"/>
-            <w:rFonts w:ascii="Times New Roman" w:eastAsia="Times New Roman" w:hAnsi="Times New Roman" w:cs="Times New Roman"/>
-            <w:sz w:val="24"/>
-            <w:szCs w:val="24"/>
-            <w:lang w:val="ru-RU"/>
-          </w:rPr>
-          <w:t>lRdmsfnUHCf</w:t>
-        </w:r>
-        <w:r>
-          <w:rPr>
-            <w:rStyle w:val="ae"/>
-            <w:rFonts w:ascii="Times New Roman" w:eastAsia="Times New Roman" w:hAnsi="Times New Roman" w:cs="Times New Roman"/>
-            <w:sz w:val="24"/>
-            <w:szCs w:val="24"/>
-          </w:rPr>
-          <w:t>2</w:t>
-        </w:r>
-        <w:r>
-          <w:rPr>
-            <w:rStyle w:val="ae"/>
-            <w:rFonts w:ascii="Times New Roman" w:eastAsia="Times New Roman" w:hAnsi="Times New Roman" w:cs="Times New Roman"/>
-            <w:sz w:val="24"/>
-            <w:szCs w:val="24"/>
-            <w:lang w:val="ru-RU"/>
-          </w:rPr>
-          <w:t>SynACnqAXseGmrBWwYvS</w:t>
-        </w:r>
-        <w:r>
-          <w:rPr>
-            <w:rStyle w:val="ae"/>
-            <w:rFonts w:ascii="Times New Roman" w:eastAsia="Times New Roman" w:hAnsi="Times New Roman" w:cs="Times New Roman"/>
-            <w:sz w:val="24"/>
-            <w:szCs w:val="24"/>
-          </w:rPr>
-          <w:t>/</w:t>
-        </w:r>
-        <w:r>
-          <w:rPr>
-            <w:rStyle w:val="ae"/>
-            <w:rFonts w:ascii="Times New Roman" w:eastAsia="Times New Roman" w:hAnsi="Times New Roman" w:cs="Times New Roman"/>
-            <w:sz w:val="24"/>
-            <w:szCs w:val="24"/>
-            <w:lang w:val="ru-RU"/>
-          </w:rPr>
-          <w:t>view</w:t>
-        </w:r>
-        <w:r>
-          <w:rPr>
-            <w:rStyle w:val="ae"/>
-            <w:rFonts w:ascii="Times New Roman" w:eastAsia="Times New Roman" w:hAnsi="Times New Roman" w:cs="Times New Roman"/>
-            <w:sz w:val="24"/>
-            <w:szCs w:val="24"/>
-          </w:rPr>
-          <w:t>?</w:t>
-        </w:r>
-        <w:r>
-          <w:rPr>
-            <w:rStyle w:val="ae"/>
-            <w:rFonts w:ascii="Times New Roman" w:eastAsia="Times New Roman" w:hAnsi="Times New Roman" w:cs="Times New Roman"/>
-            <w:sz w:val="24"/>
-            <w:szCs w:val="24"/>
-            <w:lang w:val="ru-RU"/>
-          </w:rPr>
-          <w:t>usp</w:t>
-        </w:r>
-        <w:r>
-          <w:rPr>
-            <w:rStyle w:val="ae"/>
-            <w:rFonts w:ascii="Times New Roman" w:eastAsia="Times New Roman" w:hAnsi="Times New Roman" w:cs="Times New Roman"/>
-            <w:sz w:val="24"/>
-            <w:szCs w:val="24"/>
-          </w:rPr>
-          <w:t>=</w:t>
-        </w:r>
-        <w:proofErr w:type="spellStart"/>
-        <w:r>
-          <w:rPr>
-            <w:rStyle w:val="ae"/>
-            <w:rFonts w:ascii="Times New Roman" w:eastAsia="Times New Roman" w:hAnsi="Times New Roman" w:cs="Times New Roman"/>
-            <w:sz w:val="24"/>
-            <w:szCs w:val="24"/>
-            <w:lang w:val="ru-RU"/>
-          </w:rPr>
-          <w:t>sharing</w:t>
-        </w:r>
-        <w:proofErr w:type="spellEnd"/>
       </w:hyperlink>
+      <w:r>
+        <w:rPr>
+          <w:rFonts w:ascii="Times New Roman" w:eastAsia="Times New Roman" w:hAnsi="Times New Roman" w:cs="Times New Roman"/>
+          <w:sz w:val="24"/>
+          <w:szCs w:val="24"/>
+          <w:lang w:val="en-US"/>
+        </w:rPr>
+        <w:t xml:space="preserve"> </w:t>
+      </w:r>
     </w:p>
     <w:p>
       <w:pPr>
@@ -5621,33 +5438,7 @@
           <w:szCs w:val="20"/>
           <w:shd w:val="clear" w:color="auto" w:fill="B7B7B7"/>
         </w:rPr>
-        <w:t xml:space="preserve"> </w:t>
-      </w:r>
-      <w:proofErr w:type="spellStart"/>
-      <w:r>
-        <w:rPr>
-          <w:rFonts w:ascii="Arial" w:hAnsi="Arial" w:cs="Arial"/>
-          <w:b/>
-          <w:bCs/>
-          <w:color w:val="000000"/>
-          <w:sz w:val="20"/>
-          <w:szCs w:val="20"/>
-          <w:shd w:val="clear" w:color="auto" w:fill="B7B7B7"/>
-        </w:rPr>
-        <w:t>Lab</w:t>
-      </w:r>
-      <w:proofErr w:type="spellEnd"/>
-      <w:r>
-        <w:rPr>
-          <w:rFonts w:ascii="Arial" w:hAnsi="Arial" w:cs="Arial"/>
-          <w:b/>
-          <w:bCs/>
-          <w:color w:val="000000"/>
-          <w:sz w:val="20"/>
-          <w:szCs w:val="20"/>
-          <w:shd w:val="clear" w:color="auto" w:fill="B7B7B7"/>
-        </w:rPr>
-        <w:t xml:space="preserve"> 1</w:t>
+        <w:t xml:space="preserve"> Lab 1</w:t>
       </w:r>
     </w:p>
     <w:p>
@@ -5836,6 +5627,15 @@
         </w:rPr>
         <w:t>год</w:t>
       </w:r>
+      <w:r>
+        <w:rPr>
+          <w:rFonts w:ascii="Times New Roman" w:eastAsia="Times New Roman" w:hAnsi="Times New Roman" w:cs="Times New Roman"/>
+          <w:color w:val="000000"/>
+          <w:sz w:val="24"/>
+          <w:szCs w:val="24"/>
+        </w:rPr>
+        <w:t xml:space="preserve"> 40хв</w:t>
+      </w:r>
     </w:p>
     <w:p>
       <w:pPr>
@@ -6121,7 +5921,27 @@
           <w:szCs w:val="24"/>
           <w:lang w:val="ru-RU"/>
         </w:rPr>
-        <w:t xml:space="preserve"> 1год 10хв</w:t>
+        <w:t xml:space="preserve"> 1год </w:t>
+      </w:r>
+      <w:r>
+        <w:rPr>
+          <w:rFonts w:ascii="Times New Roman" w:eastAsia="Times New Roman" w:hAnsi="Times New Roman" w:cs="Times New Roman"/>
+          <w:color w:val="000000"/>
+          <w:sz w:val="24"/>
+          <w:szCs w:val="24"/>
+          <w:lang w:val="ru-RU"/>
+        </w:rPr>
+        <w:t>30</w:t>
+      </w:r>
+      <w:r>
+        <w:rPr>
+          <w:rFonts w:ascii="Times New Roman" w:eastAsia="Times New Roman" w:hAnsi="Times New Roman" w:cs="Times New Roman"/>
+          <w:color w:val="000000"/>
+          <w:sz w:val="24"/>
+          <w:szCs w:val="24"/>
+          <w:lang w:val="ru-RU"/>
+        </w:rPr>
+        <w:t>хв</w:t>
       </w:r>
     </w:p>
     <w:p>
@@ -10168,27 +9988,7 @@
           <w:sz w:val="21"/>
           <w:szCs w:val="21"/>
         </w:rPr>
-        <w:t xml:space="preserve">"n&gt;m </w:t>
-      </w:r>
-      <w:proofErr w:type="spellStart"/>
-      <w:r>
-        <w:rPr>
-          <w:rFonts w:ascii="Consolas" w:eastAsia="Times New Roman" w:hAnsi="Consolas" w:cs="Times New Roman"/>
-          <w:color w:val="D5FF80"/>
-          <w:sz w:val="21"/>
-          <w:szCs w:val="21"/>
-        </w:rPr>
-        <w:t>is</w:t>
-      </w:r>
-      <w:proofErr w:type="spellEnd"/>
-      <w:r>
-        <w:rPr>
-          <w:rFonts w:ascii="Consolas" w:eastAsia="Times New Roman" w:hAnsi="Consolas" w:cs="Times New Roman"/>
-          <w:color w:val="D5FF80"/>
-          <w:sz w:val="21"/>
-          <w:szCs w:val="21"/>
-        </w:rPr>
-        <w:t xml:space="preserve"> TRUE"</w:t>
+        <w:t>"n&gt;m is TRUE"</w:t>
       </w:r>
       <w:r>
         <w:rPr>
@@ -10390,27 +10190,7 @@
           <w:sz w:val="21"/>
           <w:szCs w:val="21"/>
         </w:rPr>
-        <w:t xml:space="preserve">"n&gt;m </w:t>
-      </w:r>
-      <w:proofErr w:type="spellStart"/>
-      <w:r>
-        <w:rPr>
-          <w:rFonts w:ascii="Consolas" w:eastAsia="Times New Roman" w:hAnsi="Consolas" w:cs="Times New Roman"/>
-          <w:color w:val="D5FF80"/>
-          <w:sz w:val="21"/>
-          <w:szCs w:val="21"/>
-        </w:rPr>
-        <w:t>is</w:t>
-      </w:r>
-      <w:proofErr w:type="spellEnd"/>
-      <w:r>
-        <w:rPr>
-          <w:rFonts w:ascii="Consolas" w:eastAsia="Times New Roman" w:hAnsi="Consolas" w:cs="Times New Roman"/>
-          <w:color w:val="D5FF80"/>
-          <w:sz w:val="21"/>
-          <w:szCs w:val="21"/>
-        </w:rPr>
-        <w:t xml:space="preserve"> FALSE"</w:t>
+        <w:t>"n&gt;m is FALSE"</w:t>
       </w:r>
       <w:r>
         <w:rPr>
@@ -11739,7 +11519,7 @@
           <w:sz w:val="21"/>
           <w:szCs w:val="21"/>
         </w:rPr>
-        <w:t>stdio.h</w:t>
+        <w:t>iostream</w:t>
       </w:r>
       <w:proofErr w:type="spellEnd"/>
       <w:r>
@@ -11834,7 +11614,7 @@
           <w:sz w:val="21"/>
           <w:szCs w:val="21"/>
         </w:rPr>
-        <w:t xml:space="preserve">    </w:t>
+        <w:t> </w:t>
       </w:r>
       <w:proofErr w:type="spellStart"/>
       <w:r>
@@ -11844,7 +11624,7 @@
           <w:sz w:val="21"/>
           <w:szCs w:val="21"/>
         </w:rPr>
-        <w:t>unsigned</w:t>
+        <w:t>long</w:t>
       </w:r>
       <w:proofErr w:type="spellEnd"/>
       <w:r>
@@ -11874,99 +11654,7 @@
           <w:sz w:val="21"/>
           <w:szCs w:val="21"/>
         </w:rPr>
-        <w:t xml:space="preserve"> </w:t>
-      </w:r>
-      <w:proofErr w:type="spellStart"/>
-      <w:r>
-        <w:rPr>
-          <w:rFonts w:ascii="Consolas" w:eastAsia="Times New Roman" w:hAnsi="Consolas" w:cs="Times New Roman"/>
-          <w:color w:val="569CD6"/>
-          <w:sz w:val="21"/>
-          <w:szCs w:val="21"/>
-        </w:rPr>
-        <w:t>long</w:t>
-      </w:r>
-      <w:proofErr w:type="spellEnd"/>
-      <w:r>
-        <w:rPr>
-          <w:rFonts w:ascii="Consolas" w:eastAsia="Times New Roman" w:hAnsi="Consolas" w:cs="Times New Roman"/>
-          <w:color w:val="CCCCCC"/>
-          <w:sz w:val="21"/>
-          <w:szCs w:val="21"/>
-        </w:rPr>
-        <w:t xml:space="preserve"> </w:t>
-      </w:r>
-      <w:r>
-        <w:rPr>
-          <w:rFonts w:ascii="Consolas" w:eastAsia="Times New Roman" w:hAnsi="Consolas" w:cs="Times New Roman"/>
-          <w:color w:val="9CDCFE"/>
-          <w:sz w:val="21"/>
-          <w:szCs w:val="21"/>
-        </w:rPr>
-        <w:t>h1</w:t>
-      </w:r>
-      <w:r>
-        <w:rPr>
-          <w:rFonts w:ascii="Consolas" w:eastAsia="Times New Roman" w:hAnsi="Consolas" w:cs="Times New Roman"/>
-          <w:color w:val="CCCCCC"/>
-          <w:sz w:val="21"/>
-          <w:szCs w:val="21"/>
-        </w:rPr>
-        <w:t xml:space="preserve">, </w:t>
-      </w:r>
-      <w:r>
-        <w:rPr>
-          <w:rFonts w:ascii="Consolas" w:eastAsia="Times New Roman" w:hAnsi="Consolas" w:cs="Times New Roman"/>
-          <w:color w:val="9CDCFE"/>
-          <w:sz w:val="21"/>
-          <w:szCs w:val="21"/>
-        </w:rPr>
-        <w:t>h2</w:t>
-      </w:r>
-      <w:r>
-        <w:rPr>
-          <w:rFonts w:ascii="Consolas" w:eastAsia="Times New Roman" w:hAnsi="Consolas" w:cs="Times New Roman"/>
-          <w:color w:val="CCCCCC"/>
-          <w:sz w:val="21"/>
-          <w:szCs w:val="21"/>
-        </w:rPr>
-        <w:t xml:space="preserve">, </w:t>
-      </w:r>
-      <w:r>
-        <w:rPr>
-          <w:rFonts w:ascii="Consolas" w:eastAsia="Times New Roman" w:hAnsi="Consolas" w:cs="Times New Roman"/>
-          <w:color w:val="9CDCFE"/>
-          <w:sz w:val="21"/>
-          <w:szCs w:val="21"/>
-        </w:rPr>
-        <w:t>h3</w:t>
-      </w:r>
-      <w:r>
-        <w:rPr>
-          <w:rFonts w:ascii="Consolas" w:eastAsia="Times New Roman" w:hAnsi="Consolas" w:cs="Times New Roman"/>
-          <w:color w:val="CCCCCC"/>
-          <w:sz w:val="21"/>
-          <w:szCs w:val="21"/>
-        </w:rPr>
-        <w:t xml:space="preserve">, </w:t>
-      </w:r>
-      <w:r>
-        <w:rPr>
-          <w:rFonts w:ascii="Consolas" w:eastAsia="Times New Roman" w:hAnsi="Consolas" w:cs="Times New Roman"/>
-          <w:color w:val="9CDCFE"/>
-          <w:sz w:val="21"/>
-          <w:szCs w:val="21"/>
-        </w:rPr>
-        <w:t>h4</w:t>
-      </w:r>
-      <w:r>
-        <w:rPr>
-          <w:rFonts w:ascii="Consolas" w:eastAsia="Times New Roman" w:hAnsi="Consolas" w:cs="Times New Roman"/>
-          <w:color w:val="CCCCCC"/>
-          <w:sz w:val="21"/>
-          <w:szCs w:val="21"/>
-        </w:rPr>
-        <w:t>;</w:t>
+        <w:t xml:space="preserve"> h1, h2, h3, h4;</w:t>
       </w:r>
     </w:p>
     <w:p>
@@ -11997,7 +11685,7 @@
           <w:sz w:val="21"/>
           <w:szCs w:val="21"/>
         </w:rPr>
-        <w:t>unsigned</w:t>
+        <w:t>long</w:t>
       </w:r>
       <w:proofErr w:type="spellEnd"/>
       <w:r>
@@ -12027,99 +11715,7 @@
           <w:sz w:val="21"/>
           <w:szCs w:val="21"/>
         </w:rPr>
-        <w:t xml:space="preserve"> </w:t>
-      </w:r>
-      <w:proofErr w:type="spellStart"/>
-      <w:r>
-        <w:rPr>
-          <w:rFonts w:ascii="Consolas" w:eastAsia="Times New Roman" w:hAnsi="Consolas" w:cs="Times New Roman"/>
-          <w:color w:val="569CD6"/>
-          <w:sz w:val="21"/>
-          <w:szCs w:val="21"/>
-        </w:rPr>
-        <w:t>long</w:t>
-      </w:r>
-      <w:proofErr w:type="spellEnd"/>
-      <w:r>
-        <w:rPr>
-          <w:rFonts w:ascii="Consolas" w:eastAsia="Times New Roman" w:hAnsi="Consolas" w:cs="Times New Roman"/>
-          <w:color w:val="CCCCCC"/>
-          <w:sz w:val="21"/>
-          <w:szCs w:val="21"/>
-        </w:rPr>
-        <w:t xml:space="preserve"> </w:t>
-      </w:r>
-      <w:r>
-        <w:rPr>
-          <w:rFonts w:ascii="Consolas" w:eastAsia="Times New Roman" w:hAnsi="Consolas" w:cs="Times New Roman"/>
-          <w:color w:val="9CDCFE"/>
-          <w:sz w:val="21"/>
-          <w:szCs w:val="21"/>
-        </w:rPr>
-        <w:t>d1</w:t>
-      </w:r>
-      <w:r>
-        <w:rPr>
-          <w:rFonts w:ascii="Consolas" w:eastAsia="Times New Roman" w:hAnsi="Consolas" w:cs="Times New Roman"/>
-          <w:color w:val="CCCCCC"/>
-          <w:sz w:val="21"/>
-          <w:szCs w:val="21"/>
-        </w:rPr>
-        <w:t xml:space="preserve">, </w:t>
-      </w:r>
-      <w:r>
-        <w:rPr>
-          <w:rFonts w:ascii="Consolas" w:eastAsia="Times New Roman" w:hAnsi="Consolas" w:cs="Times New Roman"/>
-          <w:color w:val="9CDCFE"/>
-          <w:sz w:val="21"/>
-          <w:szCs w:val="21"/>
-        </w:rPr>
-        <w:t>d2</w:t>
-      </w:r>
-      <w:r>
-        <w:rPr>
-          <w:rFonts w:ascii="Consolas" w:eastAsia="Times New Roman" w:hAnsi="Consolas" w:cs="Times New Roman"/>
-          <w:color w:val="CCCCCC"/>
-          <w:sz w:val="21"/>
-          <w:szCs w:val="21"/>
-        </w:rPr>
-        <w:t xml:space="preserve">, </w:t>
-      </w:r>
-      <w:r>
-        <w:rPr>
-          <w:rFonts w:ascii="Consolas" w:eastAsia="Times New Roman" w:hAnsi="Consolas" w:cs="Times New Roman"/>
-          <w:color w:val="9CDCFE"/>
-          <w:sz w:val="21"/>
-          <w:szCs w:val="21"/>
-        </w:rPr>
-        <w:t>d3</w:t>
-      </w:r>
-      <w:r>
-        <w:rPr>
-          <w:rFonts w:ascii="Consolas" w:eastAsia="Times New Roman" w:hAnsi="Consolas" w:cs="Times New Roman"/>
-          <w:color w:val="CCCCCC"/>
-          <w:sz w:val="21"/>
-          <w:szCs w:val="21"/>
-        </w:rPr>
-        <w:t xml:space="preserve">, </w:t>
-      </w:r>
-      <w:r>
-        <w:rPr>
-          <w:rFonts w:ascii="Consolas" w:eastAsia="Times New Roman" w:hAnsi="Consolas" w:cs="Times New Roman"/>
-          <w:color w:val="9CDCFE"/>
-          <w:sz w:val="21"/>
-          <w:szCs w:val="21"/>
-        </w:rPr>
-        <w:t>d4</w:t>
-      </w:r>
-      <w:r>
-        <w:rPr>
-          <w:rFonts w:ascii="Consolas" w:eastAsia="Times New Roman" w:hAnsi="Consolas" w:cs="Times New Roman"/>
-          <w:color w:val="CCCCCC"/>
-          <w:sz w:val="21"/>
-          <w:szCs w:val="21"/>
-        </w:rPr>
-        <w:t>;</w:t>
+        <w:t xml:space="preserve"> d1, d2, d3, d4;</w:t>
       </w:r>
     </w:p>
     <w:p>
@@ -12308,20 +11904,11 @@
       <w:r>
         <w:rPr>
           <w:rFonts w:ascii="Consolas" w:eastAsia="Times New Roman" w:hAnsi="Consolas" w:cs="Times New Roman"/>
-          <w:color w:val="9CDCFE"/>
-          <w:sz w:val="21"/>
-          <w:szCs w:val="21"/>
-        </w:rPr>
-        <w:t>h1</w:t>
-      </w:r>
-      <w:r>
-        <w:rPr>
-          <w:rFonts w:ascii="Consolas" w:eastAsia="Times New Roman" w:hAnsi="Consolas" w:cs="Times New Roman"/>
           <w:color w:val="CCCCCC"/>
           <w:sz w:val="21"/>
           <w:szCs w:val="21"/>
         </w:rPr>
-        <w:t xml:space="preserve">, </w:t>
+        <w:t xml:space="preserve">h1, </w:t>
       </w:r>
       <w:r>
         <w:rPr>
@@ -12335,20 +11922,11 @@
       <w:r>
         <w:rPr>
           <w:rFonts w:ascii="Consolas" w:eastAsia="Times New Roman" w:hAnsi="Consolas" w:cs="Times New Roman"/>
-          <w:color w:val="9CDCFE"/>
-          <w:sz w:val="21"/>
-          <w:szCs w:val="21"/>
-        </w:rPr>
-        <w:t>h2</w:t>
-      </w:r>
-      <w:r>
-        <w:rPr>
-          <w:rFonts w:ascii="Consolas" w:eastAsia="Times New Roman" w:hAnsi="Consolas" w:cs="Times New Roman"/>
           <w:color w:val="CCCCCC"/>
           <w:sz w:val="21"/>
           <w:szCs w:val="21"/>
         </w:rPr>
-        <w:t xml:space="preserve">, </w:t>
+        <w:t xml:space="preserve">h2, </w:t>
       </w:r>
       <w:r>
         <w:rPr>
@@ -12362,20 +11940,11 @@
       <w:r>
         <w:rPr>
           <w:rFonts w:ascii="Consolas" w:eastAsia="Times New Roman" w:hAnsi="Consolas" w:cs="Times New Roman"/>
-          <w:color w:val="9CDCFE"/>
-          <w:sz w:val="21"/>
-          <w:szCs w:val="21"/>
-        </w:rPr>
-        <w:t>h3</w:t>
-      </w:r>
-      <w:r>
-        <w:rPr>
-          <w:rFonts w:ascii="Consolas" w:eastAsia="Times New Roman" w:hAnsi="Consolas" w:cs="Times New Roman"/>
           <w:color w:val="CCCCCC"/>
           <w:sz w:val="21"/>
           <w:szCs w:val="21"/>
         </w:rPr>
-        <w:t xml:space="preserve">, </w:t>
+        <w:t xml:space="preserve">h3, </w:t>
       </w:r>
       <w:r>
         <w:rPr>
@@ -12389,20 +11958,11 @@
       <w:r>
         <w:rPr>
           <w:rFonts w:ascii="Consolas" w:eastAsia="Times New Roman" w:hAnsi="Consolas" w:cs="Times New Roman"/>
-          <w:color w:val="9CDCFE"/>
-          <w:sz w:val="21"/>
-          <w:szCs w:val="21"/>
-        </w:rPr>
-        <w:t>h4</w:t>
-      </w:r>
-      <w:r>
-        <w:rPr>
-          <w:rFonts w:ascii="Consolas" w:eastAsia="Times New Roman" w:hAnsi="Consolas" w:cs="Times New Roman"/>
           <w:color w:val="CCCCCC"/>
           <w:sz w:val="21"/>
           <w:szCs w:val="21"/>
         </w:rPr>
-        <w:t>);</w:t>
+        <w:t>h4);</w:t>
       </w:r>
     </w:p>
     <w:p>
@@ -12591,20 +12151,11 @@
       <w:r>
         <w:rPr>
           <w:rFonts w:ascii="Consolas" w:eastAsia="Times New Roman" w:hAnsi="Consolas" w:cs="Times New Roman"/>
-          <w:color w:val="9CDCFE"/>
-          <w:sz w:val="21"/>
-          <w:szCs w:val="21"/>
-        </w:rPr>
-        <w:t>d1</w:t>
-      </w:r>
-      <w:r>
-        <w:rPr>
-          <w:rFonts w:ascii="Consolas" w:eastAsia="Times New Roman" w:hAnsi="Consolas" w:cs="Times New Roman"/>
           <w:color w:val="CCCCCC"/>
           <w:sz w:val="21"/>
           <w:szCs w:val="21"/>
         </w:rPr>
-        <w:t xml:space="preserve">, </w:t>
+        <w:t xml:space="preserve">d1, </w:t>
       </w:r>
       <w:r>
         <w:rPr>
@@ -12618,20 +12169,11 @@
       <w:r>
         <w:rPr>
           <w:rFonts w:ascii="Consolas" w:eastAsia="Times New Roman" w:hAnsi="Consolas" w:cs="Times New Roman"/>
-          <w:color w:val="9CDCFE"/>
-          <w:sz w:val="21"/>
-          <w:szCs w:val="21"/>
-        </w:rPr>
-        <w:t>d2</w:t>
-      </w:r>
-      <w:r>
-        <w:rPr>
-          <w:rFonts w:ascii="Consolas" w:eastAsia="Times New Roman" w:hAnsi="Consolas" w:cs="Times New Roman"/>
           <w:color w:val="CCCCCC"/>
           <w:sz w:val="21"/>
           <w:szCs w:val="21"/>
         </w:rPr>
-        <w:t xml:space="preserve">, </w:t>
+        <w:t xml:space="preserve">d2, </w:t>
       </w:r>
       <w:r>
         <w:rPr>
@@ -12645,20 +12187,11 @@
       <w:r>
         <w:rPr>
           <w:rFonts w:ascii="Consolas" w:eastAsia="Times New Roman" w:hAnsi="Consolas" w:cs="Times New Roman"/>
-          <w:color w:val="9CDCFE"/>
-          <w:sz w:val="21"/>
-          <w:szCs w:val="21"/>
-        </w:rPr>
-        <w:t>d3</w:t>
-      </w:r>
-      <w:r>
-        <w:rPr>
-          <w:rFonts w:ascii="Consolas" w:eastAsia="Times New Roman" w:hAnsi="Consolas" w:cs="Times New Roman"/>
           <w:color w:val="CCCCCC"/>
           <w:sz w:val="21"/>
           <w:szCs w:val="21"/>
         </w:rPr>
-        <w:t xml:space="preserve">, </w:t>
+        <w:t xml:space="preserve">d3, </w:t>
       </w:r>
       <w:r>
         <w:rPr>
@@ -12672,20 +12205,11 @@
       <w:r>
         <w:rPr>
           <w:rFonts w:ascii="Consolas" w:eastAsia="Times New Roman" w:hAnsi="Consolas" w:cs="Times New Roman"/>
-          <w:color w:val="9CDCFE"/>
-          <w:sz w:val="21"/>
-          <w:szCs w:val="21"/>
-        </w:rPr>
-        <w:t>d4</w:t>
-      </w:r>
-      <w:r>
-        <w:rPr>
-          <w:rFonts w:ascii="Consolas" w:eastAsia="Times New Roman" w:hAnsi="Consolas" w:cs="Times New Roman"/>
           <w:color w:val="CCCCCC"/>
           <w:sz w:val="21"/>
           <w:szCs w:val="21"/>
         </w:rPr>
-        <w:t>);</w:t>
+        <w:t>d4);</w:t>
       </w:r>
     </w:p>
     <w:p>
@@ -12706,7 +12230,7 @@
           <w:sz w:val="21"/>
           <w:szCs w:val="21"/>
         </w:rPr>
-        <w:t xml:space="preserve">        </w:t>
+        <w:t>     </w:t>
       </w:r>
       <w:proofErr w:type="spellStart"/>
       <w:r>
@@ -12716,7 +12240,7 @@
           <w:sz w:val="21"/>
           <w:szCs w:val="21"/>
         </w:rPr>
-        <w:t>int</w:t>
+        <w:t>long</w:t>
       </w:r>
       <w:proofErr w:type="spellEnd"/>
       <w:r>
@@ -12732,13 +12256,22 @@
       <w:r>
         <w:rPr>
           <w:rFonts w:ascii="Consolas" w:eastAsia="Times New Roman" w:hAnsi="Consolas" w:cs="Times New Roman"/>
-          <w:color w:val="9CDCFE"/>
-          <w:sz w:val="21"/>
-          <w:szCs w:val="21"/>
-        </w:rPr>
-        <w:t>min_h</w:t>
-      </w:r>
-      <w:proofErr w:type="spellEnd"/>
+          <w:color w:val="569CD6"/>
+          <w:sz w:val="21"/>
+          <w:szCs w:val="21"/>
+        </w:rPr>
+        <w:t>long</w:t>
+      </w:r>
+      <w:proofErr w:type="spellEnd"/>
+      <w:r>
+        <w:rPr>
+          <w:rFonts w:ascii="Consolas" w:eastAsia="Times New Roman" w:hAnsi="Consolas" w:cs="Times New Roman"/>
+          <w:color w:val="CCCCCC"/>
+          <w:sz w:val="21"/>
+          <w:szCs w:val="21"/>
+        </w:rPr>
+        <w:t xml:space="preserve"> h11</w:t>
+      </w:r>
       <w:r>
         <w:rPr>
           <w:rFonts w:ascii="Consolas" w:eastAsia="Times New Roman" w:hAnsi="Consolas" w:cs="Times New Roman"/>
@@ -12751,7 +12284,7 @@
       <w:r>
         <w:rPr>
           <w:rFonts w:ascii="Consolas" w:eastAsia="Times New Roman" w:hAnsi="Consolas" w:cs="Times New Roman"/>
-          <w:color w:val="9CDCFE"/>
+          <w:color w:val="CCCCCC"/>
           <w:sz w:val="21"/>
           <w:szCs w:val="21"/>
         </w:rPr>
@@ -12760,11 +12293,128 @@
       <w:r>
         <w:rPr>
           <w:rFonts w:ascii="Consolas" w:eastAsia="Times New Roman" w:hAnsi="Consolas" w:cs="Times New Roman"/>
+          <w:color w:val="D4D4D4"/>
+          <w:sz w:val="21"/>
+          <w:szCs w:val="21"/>
+        </w:rPr>
+        <w:t>-</w:t>
+      </w:r>
+      <w:r>
+        <w:rPr>
+          <w:rFonts w:ascii="Consolas" w:eastAsia="Times New Roman" w:hAnsi="Consolas" w:cs="Times New Roman"/>
           <w:color w:val="CCCCCC"/>
           <w:sz w:val="21"/>
           <w:szCs w:val="21"/>
         </w:rPr>
-        <w:t>;</w:t>
+        <w:t>d1, h12</w:t>
+      </w:r>
+      <w:r>
+        <w:rPr>
+          <w:rFonts w:ascii="Consolas" w:eastAsia="Times New Roman" w:hAnsi="Consolas" w:cs="Times New Roman"/>
+          <w:color w:val="D4D4D4"/>
+          <w:sz w:val="21"/>
+          <w:szCs w:val="21"/>
+        </w:rPr>
+        <w:t>=</w:t>
+      </w:r>
+      <w:r>
+        <w:rPr>
+          <w:rFonts w:ascii="Consolas" w:eastAsia="Times New Roman" w:hAnsi="Consolas" w:cs="Times New Roman"/>
+          <w:color w:val="CCCCCC"/>
+          <w:sz w:val="21"/>
+          <w:szCs w:val="21"/>
+        </w:rPr>
+        <w:t>h2</w:t>
+      </w:r>
+      <w:r>
+        <w:rPr>
+          <w:rFonts w:ascii="Consolas" w:eastAsia="Times New Roman" w:hAnsi="Consolas" w:cs="Times New Roman"/>
+          <w:color w:val="D4D4D4"/>
+          <w:sz w:val="21"/>
+          <w:szCs w:val="21"/>
+        </w:rPr>
+        <w:t>-</w:t>
+      </w:r>
+      <w:r>
+        <w:rPr>
+          <w:rFonts w:ascii="Consolas" w:eastAsia="Times New Roman" w:hAnsi="Consolas" w:cs="Times New Roman"/>
+          <w:color w:val="CCCCCC"/>
+          <w:sz w:val="21"/>
+          <w:szCs w:val="21"/>
+        </w:rPr>
+        <w:t>d2, h13</w:t>
+      </w:r>
+      <w:r>
+        <w:rPr>
+          <w:rFonts w:ascii="Consolas" w:eastAsia="Times New Roman" w:hAnsi="Consolas" w:cs="Times New Roman"/>
+          <w:color w:val="D4D4D4"/>
+          <w:sz w:val="21"/>
+          <w:szCs w:val="21"/>
+        </w:rPr>
+        <w:t>=</w:t>
+      </w:r>
+      <w:r>
+        <w:rPr>
+          <w:rFonts w:ascii="Consolas" w:eastAsia="Times New Roman" w:hAnsi="Consolas" w:cs="Times New Roman"/>
+          <w:color w:val="CCCCCC"/>
+          <w:sz w:val="21"/>
+          <w:szCs w:val="21"/>
+        </w:rPr>
+        <w:t>h3</w:t>
+      </w:r>
+      <w:r>
+        <w:rPr>
+          <w:rFonts w:ascii="Consolas" w:eastAsia="Times New Roman" w:hAnsi="Consolas" w:cs="Times New Roman"/>
+          <w:color w:val="D4D4D4"/>
+          <w:sz w:val="21"/>
+          <w:szCs w:val="21"/>
+        </w:rPr>
+        <w:t>-</w:t>
+      </w:r>
+      <w:r>
+        <w:rPr>
+          <w:rFonts w:ascii="Consolas" w:eastAsia="Times New Roman" w:hAnsi="Consolas" w:cs="Times New Roman"/>
+          <w:color w:val="CCCCCC"/>
+          <w:sz w:val="21"/>
+          <w:szCs w:val="21"/>
+        </w:rPr>
+        <w:t>d3, h14</w:t>
+      </w:r>
+      <w:r>
+        <w:rPr>
+          <w:rFonts w:ascii="Consolas" w:eastAsia="Times New Roman" w:hAnsi="Consolas" w:cs="Times New Roman"/>
+          <w:color w:val="D4D4D4"/>
+          <w:sz w:val="21"/>
+          <w:szCs w:val="21"/>
+        </w:rPr>
+        <w:t>=</w:t>
+      </w:r>
+      <w:r>
+        <w:rPr>
+          <w:rFonts w:ascii="Consolas" w:eastAsia="Times New Roman" w:hAnsi="Consolas" w:cs="Times New Roman"/>
+          <w:color w:val="CCCCCC"/>
+          <w:sz w:val="21"/>
+          <w:szCs w:val="21"/>
+        </w:rPr>
+        <w:t>h4</w:t>
+      </w:r>
+      <w:r>
+        <w:rPr>
+          <w:rFonts w:ascii="Consolas" w:eastAsia="Times New Roman" w:hAnsi="Consolas" w:cs="Times New Roman"/>
+          <w:color w:val="D4D4D4"/>
+          <w:sz w:val="21"/>
+          <w:szCs w:val="21"/>
+        </w:rPr>
+        <w:t>-</w:t>
+      </w:r>
+      <w:r>
+        <w:rPr>
+          <w:rFonts w:ascii="Consolas" w:eastAsia="Times New Roman" w:hAnsi="Consolas" w:cs="Times New Roman"/>
+          <w:color w:val="CCCCCC"/>
+          <w:sz w:val="21"/>
+          <w:szCs w:val="21"/>
+        </w:rPr>
+        <w:t>d4;</w:t>
       </w:r>
     </w:p>
     <w:p>
@@ -12785,17 +12435,17 @@
           <w:sz w:val="21"/>
           <w:szCs w:val="21"/>
         </w:rPr>
-        <w:t xml:space="preserve">        </w:t>
-      </w:r>
-      <w:proofErr w:type="spellStart"/>
-      <w:r>
-        <w:rPr>
-          <w:rFonts w:ascii="Consolas" w:eastAsia="Times New Roman" w:hAnsi="Consolas" w:cs="Times New Roman"/>
-          <w:color w:val="C586C0"/>
-          <w:sz w:val="21"/>
-          <w:szCs w:val="21"/>
-        </w:rPr>
-        <w:t>if</w:t>
+        <w:t>     </w:t>
+      </w:r>
+      <w:proofErr w:type="spellStart"/>
+      <w:r>
+        <w:rPr>
+          <w:rFonts w:ascii="Consolas" w:eastAsia="Times New Roman" w:hAnsi="Consolas" w:cs="Times New Roman"/>
+          <w:color w:val="569CD6"/>
+          <w:sz w:val="21"/>
+          <w:szCs w:val="21"/>
+        </w:rPr>
+        <w:t>long</w:t>
       </w:r>
       <w:proofErr w:type="spellEnd"/>
       <w:r>
@@ -12805,17 +12455,39 @@
           <w:sz w:val="21"/>
           <w:szCs w:val="21"/>
         </w:rPr>
-        <w:t>(</w:t>
-      </w:r>
-      <w:r>
-        <w:rPr>
-          <w:rFonts w:ascii="Consolas" w:eastAsia="Times New Roman" w:hAnsi="Consolas" w:cs="Times New Roman"/>
-          <w:color w:val="9CDCFE"/>
-          <w:sz w:val="21"/>
-          <w:szCs w:val="21"/>
-        </w:rPr>
-        <w:t>h2</w:t>
-      </w:r>
+        <w:t xml:space="preserve"> </w:t>
+      </w:r>
+      <w:proofErr w:type="spellStart"/>
+      <w:r>
+        <w:rPr>
+          <w:rFonts w:ascii="Consolas" w:eastAsia="Times New Roman" w:hAnsi="Consolas" w:cs="Times New Roman"/>
+          <w:color w:val="569CD6"/>
+          <w:sz w:val="21"/>
+          <w:szCs w:val="21"/>
+        </w:rPr>
+        <w:t>long</w:t>
+      </w:r>
+      <w:proofErr w:type="spellEnd"/>
+      <w:r>
+        <w:rPr>
+          <w:rFonts w:ascii="Consolas" w:eastAsia="Times New Roman" w:hAnsi="Consolas" w:cs="Times New Roman"/>
+          <w:color w:val="CCCCCC"/>
+          <w:sz w:val="21"/>
+          <w:szCs w:val="21"/>
+        </w:rPr>
+        <w:t xml:space="preserve"> </w:t>
+      </w:r>
+      <w:proofErr w:type="spellStart"/>
+      <w:r>
+        <w:rPr>
+          <w:rFonts w:ascii="Consolas" w:eastAsia="Times New Roman" w:hAnsi="Consolas" w:cs="Times New Roman"/>
+          <w:color w:val="CCCCCC"/>
+          <w:sz w:val="21"/>
+          <w:szCs w:val="21"/>
+        </w:rPr>
+        <w:t>min_h</w:t>
+      </w:r>
+      <w:proofErr w:type="spellEnd"/>
       <w:r>
         <w:rPr>
           <w:rFonts w:ascii="Consolas" w:eastAsia="Times New Roman" w:hAnsi="Consolas" w:cs="Times New Roman"/>
@@ -12823,19 +12495,8 @@
           <w:sz w:val="21"/>
           <w:szCs w:val="21"/>
         </w:rPr>
-        <w:t>&lt;</w:t>
-      </w:r>
-      <w:proofErr w:type="spellStart"/>
-      <w:r>
-        <w:rPr>
-          <w:rFonts w:ascii="Consolas" w:eastAsia="Times New Roman" w:hAnsi="Consolas" w:cs="Times New Roman"/>
-          <w:color w:val="9CDCFE"/>
-          <w:sz w:val="21"/>
-          <w:szCs w:val="21"/>
-        </w:rPr>
-        <w:t>min_h</w:t>
-      </w:r>
-      <w:proofErr w:type="spellEnd"/>
+        <w:t>=</w:t>
+      </w:r>
       <w:r>
         <w:rPr>
           <w:rFonts w:ascii="Consolas" w:eastAsia="Times New Roman" w:hAnsi="Consolas" w:cs="Times New Roman"/>
@@ -12843,45 +12504,7 @@
           <w:sz w:val="21"/>
           <w:szCs w:val="21"/>
         </w:rPr>
-        <w:t>){</w:t>
-      </w:r>
-      <w:proofErr w:type="spellStart"/>
-      <w:r>
-        <w:rPr>
-          <w:rFonts w:ascii="Consolas" w:eastAsia="Times New Roman" w:hAnsi="Consolas" w:cs="Times New Roman"/>
-          <w:color w:val="9CDCFE"/>
-          <w:sz w:val="21"/>
-          <w:szCs w:val="21"/>
-        </w:rPr>
-        <w:t>min_h</w:t>
-      </w:r>
-      <w:proofErr w:type="spellEnd"/>
-      <w:r>
-        <w:rPr>
-          <w:rFonts w:ascii="Consolas" w:eastAsia="Times New Roman" w:hAnsi="Consolas" w:cs="Times New Roman"/>
-          <w:color w:val="D4D4D4"/>
-          <w:sz w:val="21"/>
-          <w:szCs w:val="21"/>
-        </w:rPr>
-        <w:t>=</w:t>
-      </w:r>
-      <w:r>
-        <w:rPr>
-          <w:rFonts w:ascii="Consolas" w:eastAsia="Times New Roman" w:hAnsi="Consolas" w:cs="Times New Roman"/>
-          <w:color w:val="9CDCFE"/>
-          <w:sz w:val="21"/>
-          <w:szCs w:val="21"/>
-        </w:rPr>
-        <w:t>h2</w:t>
-      </w:r>
-      <w:r>
-        <w:rPr>
-          <w:rFonts w:ascii="Consolas" w:eastAsia="Times New Roman" w:hAnsi="Consolas" w:cs="Times New Roman"/>
-          <w:color w:val="CCCCCC"/>
-          <w:sz w:val="21"/>
-          <w:szCs w:val="21"/>
-        </w:rPr>
-        <w:t>;}</w:t>
+        <w:t>h1;</w:t>
       </w:r>
     </w:p>
     <w:p>
@@ -12922,16 +12545,7 @@
           <w:sz w:val="21"/>
           <w:szCs w:val="21"/>
         </w:rPr>
-        <w:t>(</w:t>
-      </w:r>
-      <w:r>
-        <w:rPr>
-          <w:rFonts w:ascii="Consolas" w:eastAsia="Times New Roman" w:hAnsi="Consolas" w:cs="Times New Roman"/>
-          <w:color w:val="9CDCFE"/>
-          <w:sz w:val="21"/>
-          <w:szCs w:val="21"/>
-        </w:rPr>
-        <w:t>h3</w:t>
+        <w:t>(h2</w:t>
       </w:r>
       <w:r>
         <w:rPr>
@@ -12946,7 +12560,7 @@
       <w:r>
         <w:rPr>
           <w:rFonts w:ascii="Consolas" w:eastAsia="Times New Roman" w:hAnsi="Consolas" w:cs="Times New Roman"/>
-          <w:color w:val="9CDCFE"/>
+          <w:color w:val="CCCCCC"/>
           <w:sz w:val="21"/>
           <w:szCs w:val="21"/>
         </w:rPr>
@@ -12966,7 +12580,7 @@
       <w:r>
         <w:rPr>
           <w:rFonts w:ascii="Consolas" w:eastAsia="Times New Roman" w:hAnsi="Consolas" w:cs="Times New Roman"/>
-          <w:color w:val="9CDCFE"/>
+          <w:color w:val="CCCCCC"/>
           <w:sz w:val="21"/>
           <w:szCs w:val="21"/>
         </w:rPr>
@@ -12985,20 +12599,11 @@
       <w:r>
         <w:rPr>
           <w:rFonts w:ascii="Consolas" w:eastAsia="Times New Roman" w:hAnsi="Consolas" w:cs="Times New Roman"/>
-          <w:color w:val="9CDCFE"/>
-          <w:sz w:val="21"/>
-          <w:szCs w:val="21"/>
-        </w:rPr>
-        <w:t>h3</w:t>
-      </w:r>
-      <w:r>
-        <w:rPr>
-          <w:rFonts w:ascii="Consolas" w:eastAsia="Times New Roman" w:hAnsi="Consolas" w:cs="Times New Roman"/>
           <w:color w:val="CCCCCC"/>
           <w:sz w:val="21"/>
           <w:szCs w:val="21"/>
         </w:rPr>
-        <w:t>;}</w:t>
+        <w:t>h2;}</w:t>
       </w:r>
     </w:p>
     <w:p>
@@ -13039,16 +12644,7 @@
           <w:sz w:val="21"/>
           <w:szCs w:val="21"/>
         </w:rPr>
-        <w:t>(</w:t>
-      </w:r>
-      <w:r>
-        <w:rPr>
-          <w:rFonts w:ascii="Consolas" w:eastAsia="Times New Roman" w:hAnsi="Consolas" w:cs="Times New Roman"/>
-          <w:color w:val="9CDCFE"/>
-          <w:sz w:val="21"/>
-          <w:szCs w:val="21"/>
-        </w:rPr>
-        <w:t>h4</w:t>
+        <w:t>(h3</w:t>
       </w:r>
       <w:r>
         <w:rPr>
@@ -13063,7 +12659,7 @@
       <w:r>
         <w:rPr>
           <w:rFonts w:ascii="Consolas" w:eastAsia="Times New Roman" w:hAnsi="Consolas" w:cs="Times New Roman"/>
-          <w:color w:val="9CDCFE"/>
+          <w:color w:val="CCCCCC"/>
           <w:sz w:val="21"/>
           <w:szCs w:val="21"/>
         </w:rPr>
@@ -13083,7 +12679,7 @@
       <w:r>
         <w:rPr>
           <w:rFonts w:ascii="Consolas" w:eastAsia="Times New Roman" w:hAnsi="Consolas" w:cs="Times New Roman"/>
-          <w:color w:val="9CDCFE"/>
+          <w:color w:val="CCCCCC"/>
           <w:sz w:val="21"/>
           <w:szCs w:val="21"/>
         </w:rPr>
@@ -13102,20 +12698,11 @@
       <w:r>
         <w:rPr>
           <w:rFonts w:ascii="Consolas" w:eastAsia="Times New Roman" w:hAnsi="Consolas" w:cs="Times New Roman"/>
-          <w:color w:val="9CDCFE"/>
-          <w:sz w:val="21"/>
-          <w:szCs w:val="21"/>
-        </w:rPr>
-        <w:t>h4</w:t>
-      </w:r>
-      <w:r>
-        <w:rPr>
-          <w:rFonts w:ascii="Consolas" w:eastAsia="Times New Roman" w:hAnsi="Consolas" w:cs="Times New Roman"/>
           <w:color w:val="CCCCCC"/>
           <w:sz w:val="21"/>
           <w:szCs w:val="21"/>
         </w:rPr>
-        <w:t>;}</w:t>
+        <w:t>h3;}</w:t>
       </w:r>
     </w:p>
     <w:p>
@@ -13138,6 +12725,84 @@
         </w:rPr>
         <w:t xml:space="preserve">        </w:t>
       </w:r>
+      <w:proofErr w:type="spellStart"/>
+      <w:r>
+        <w:rPr>
+          <w:rFonts w:ascii="Consolas" w:eastAsia="Times New Roman" w:hAnsi="Consolas" w:cs="Times New Roman"/>
+          <w:color w:val="C586C0"/>
+          <w:sz w:val="21"/>
+          <w:szCs w:val="21"/>
+        </w:rPr>
+        <w:t>if</w:t>
+      </w:r>
+      <w:proofErr w:type="spellEnd"/>
+      <w:r>
+        <w:rPr>
+          <w:rFonts w:ascii="Consolas" w:eastAsia="Times New Roman" w:hAnsi="Consolas" w:cs="Times New Roman"/>
+          <w:color w:val="CCCCCC"/>
+          <w:sz w:val="21"/>
+          <w:szCs w:val="21"/>
+        </w:rPr>
+        <w:t>(h4</w:t>
+      </w:r>
+      <w:r>
+        <w:rPr>
+          <w:rFonts w:ascii="Consolas" w:eastAsia="Times New Roman" w:hAnsi="Consolas" w:cs="Times New Roman"/>
+          <w:color w:val="D4D4D4"/>
+          <w:sz w:val="21"/>
+          <w:szCs w:val="21"/>
+        </w:rPr>
+        <w:t>&lt;</w:t>
+      </w:r>
+      <w:proofErr w:type="spellStart"/>
+      <w:r>
+        <w:rPr>
+          <w:rFonts w:ascii="Consolas" w:eastAsia="Times New Roman" w:hAnsi="Consolas" w:cs="Times New Roman"/>
+          <w:color w:val="CCCCCC"/>
+          <w:sz w:val="21"/>
+          <w:szCs w:val="21"/>
+        </w:rPr>
+        <w:t>min_h</w:t>
+      </w:r>
+      <w:proofErr w:type="spellEnd"/>
+      <w:r>
+        <w:rPr>
+          <w:rFonts w:ascii="Consolas" w:eastAsia="Times New Roman" w:hAnsi="Consolas" w:cs="Times New Roman"/>
+          <w:color w:val="CCCCCC"/>
+          <w:sz w:val="21"/>
+          <w:szCs w:val="21"/>
+        </w:rPr>
+        <w:t>){</w:t>
+      </w:r>
+      <w:proofErr w:type="spellStart"/>
+      <w:r>
+        <w:rPr>
+          <w:rFonts w:ascii="Consolas" w:eastAsia="Times New Roman" w:hAnsi="Consolas" w:cs="Times New Roman"/>
+          <w:color w:val="CCCCCC"/>
+          <w:sz w:val="21"/>
+          <w:szCs w:val="21"/>
+        </w:rPr>
+        <w:t>min_h</w:t>
+      </w:r>
+      <w:proofErr w:type="spellEnd"/>
+      <w:r>
+        <w:rPr>
+          <w:rFonts w:ascii="Consolas" w:eastAsia="Times New Roman" w:hAnsi="Consolas" w:cs="Times New Roman"/>
+          <w:color w:val="D4D4D4"/>
+          <w:sz w:val="21"/>
+          <w:szCs w:val="21"/>
+        </w:rPr>
+        <w:t>=</w:t>
+      </w:r>
+      <w:r>
+        <w:rPr>
+          <w:rFonts w:ascii="Consolas" w:eastAsia="Times New Roman" w:hAnsi="Consolas" w:cs="Times New Roman"/>
+          <w:color w:val="CCCCCC"/>
+          <w:sz w:val="21"/>
+          <w:szCs w:val="21"/>
+        </w:rPr>
+        <w:t>h4;}</w:t>
+      </w:r>
     </w:p>
     <w:p>
       <w:pPr>
@@ -13157,7 +12822,7 @@
           <w:sz w:val="21"/>
           <w:szCs w:val="21"/>
         </w:rPr>
-        <w:t xml:space="preserve">        </w:t>
+        <w:t xml:space="preserve">    </w:t>
       </w:r>
       <w:proofErr w:type="spellStart"/>
       <w:r>
@@ -13167,7 +12832,7 @@
           <w:sz w:val="21"/>
           <w:szCs w:val="21"/>
         </w:rPr>
-        <w:t>int</w:t>
+        <w:t>long</w:t>
       </w:r>
       <w:proofErr w:type="spellEnd"/>
       <w:r>
@@ -13183,11 +12848,31 @@
       <w:r>
         <w:rPr>
           <w:rFonts w:ascii="Consolas" w:eastAsia="Times New Roman" w:hAnsi="Consolas" w:cs="Times New Roman"/>
-          <w:color w:val="9CDCFE"/>
-          <w:sz w:val="21"/>
-          <w:szCs w:val="21"/>
-        </w:rPr>
-        <w:t>max_h</w:t>
+          <w:color w:val="569CD6"/>
+          <w:sz w:val="21"/>
+          <w:szCs w:val="21"/>
+        </w:rPr>
+        <w:t>long</w:t>
+      </w:r>
+      <w:proofErr w:type="spellEnd"/>
+      <w:r>
+        <w:rPr>
+          <w:rFonts w:ascii="Consolas" w:eastAsia="Times New Roman" w:hAnsi="Consolas" w:cs="Times New Roman"/>
+          <w:color w:val="CCCCCC"/>
+          <w:sz w:val="21"/>
+          <w:szCs w:val="21"/>
+        </w:rPr>
+        <w:t xml:space="preserve"> </w:t>
+      </w:r>
+      <w:proofErr w:type="spellStart"/>
+      <w:r>
+        <w:rPr>
+          <w:rFonts w:ascii="Consolas" w:eastAsia="Times New Roman" w:hAnsi="Consolas" w:cs="Times New Roman"/>
+          <w:color w:val="CCCCCC"/>
+          <w:sz w:val="21"/>
+          <w:szCs w:val="21"/>
+        </w:rPr>
+        <w:t>max_new</w:t>
       </w:r>
       <w:proofErr w:type="spellEnd"/>
       <w:r>
@@ -13202,20 +12887,11 @@
       <w:r>
         <w:rPr>
           <w:rFonts w:ascii="Consolas" w:eastAsia="Times New Roman" w:hAnsi="Consolas" w:cs="Times New Roman"/>
-          <w:color w:val="9CDCFE"/>
-          <w:sz w:val="21"/>
-          <w:szCs w:val="21"/>
-        </w:rPr>
-        <w:t>h1</w:t>
-      </w:r>
-      <w:r>
-        <w:rPr>
-          <w:rFonts w:ascii="Consolas" w:eastAsia="Times New Roman" w:hAnsi="Consolas" w:cs="Times New Roman"/>
           <w:color w:val="CCCCCC"/>
           <w:sz w:val="21"/>
           <w:szCs w:val="21"/>
         </w:rPr>
-        <w:t>;</w:t>
+        <w:t>h11;</w:t>
       </w:r>
     </w:p>
     <w:p>
@@ -13256,16 +12932,7 @@
           <w:sz w:val="21"/>
           <w:szCs w:val="21"/>
         </w:rPr>
-        <w:t>(</w:t>
-      </w:r>
-      <w:r>
-        <w:rPr>
-          <w:rFonts w:ascii="Consolas" w:eastAsia="Times New Roman" w:hAnsi="Consolas" w:cs="Times New Roman"/>
-          <w:color w:val="9CDCFE"/>
-          <w:sz w:val="21"/>
-          <w:szCs w:val="21"/>
-        </w:rPr>
-        <w:t>h2</w:t>
+        <w:t>(h12</w:t>
       </w:r>
       <w:r>
         <w:rPr>
@@ -13280,31 +12947,31 @@
       <w:r>
         <w:rPr>
           <w:rFonts w:ascii="Consolas" w:eastAsia="Times New Roman" w:hAnsi="Consolas" w:cs="Times New Roman"/>
-          <w:color w:val="9CDCFE"/>
-          <w:sz w:val="21"/>
-          <w:szCs w:val="21"/>
-        </w:rPr>
-        <w:t>max_h</w:t>
-      </w:r>
-      <w:proofErr w:type="spellEnd"/>
-      <w:r>
-        <w:rPr>
-          <w:rFonts w:ascii="Consolas" w:eastAsia="Times New Roman" w:hAnsi="Consolas" w:cs="Times New Roman"/>
           <w:color w:val="CCCCCC"/>
           <w:sz w:val="21"/>
           <w:szCs w:val="21"/>
         </w:rPr>
+        <w:t>max_new</w:t>
+      </w:r>
+      <w:proofErr w:type="spellEnd"/>
+      <w:r>
+        <w:rPr>
+          <w:rFonts w:ascii="Consolas" w:eastAsia="Times New Roman" w:hAnsi="Consolas" w:cs="Times New Roman"/>
+          <w:color w:val="CCCCCC"/>
+          <w:sz w:val="21"/>
+          <w:szCs w:val="21"/>
+        </w:rPr>
         <w:t>){</w:t>
       </w:r>
       <w:proofErr w:type="spellStart"/>
       <w:r>
         <w:rPr>
           <w:rFonts w:ascii="Consolas" w:eastAsia="Times New Roman" w:hAnsi="Consolas" w:cs="Times New Roman"/>
-          <w:color w:val="9CDCFE"/>
-          <w:sz w:val="21"/>
-          <w:szCs w:val="21"/>
-        </w:rPr>
-        <w:t>max_h</w:t>
+          <w:color w:val="CCCCCC"/>
+          <w:sz w:val="21"/>
+          <w:szCs w:val="21"/>
+        </w:rPr>
+        <w:t>max_new</w:t>
       </w:r>
       <w:proofErr w:type="spellEnd"/>
       <w:r>
@@ -13319,20 +12986,11 @@
       <w:r>
         <w:rPr>
           <w:rFonts w:ascii="Consolas" w:eastAsia="Times New Roman" w:hAnsi="Consolas" w:cs="Times New Roman"/>
-          <w:color w:val="9CDCFE"/>
-          <w:sz w:val="21"/>
-          <w:szCs w:val="21"/>
-        </w:rPr>
-        <w:t>h2</w:t>
-      </w:r>
-      <w:r>
-        <w:rPr>
-          <w:rFonts w:ascii="Consolas" w:eastAsia="Times New Roman" w:hAnsi="Consolas" w:cs="Times New Roman"/>
           <w:color w:val="CCCCCC"/>
           <w:sz w:val="21"/>
           <w:szCs w:val="21"/>
         </w:rPr>
-        <w:t>;}</w:t>
+        <w:t>h12;}</w:t>
       </w:r>
     </w:p>
     <w:p>
@@ -13373,16 +13031,7 @@
           <w:sz w:val="21"/>
           <w:szCs w:val="21"/>
         </w:rPr>
-        <w:t>(</w:t>
-      </w:r>
-      <w:r>
-        <w:rPr>
-          <w:rFonts w:ascii="Consolas" w:eastAsia="Times New Roman" w:hAnsi="Consolas" w:cs="Times New Roman"/>
-          <w:color w:val="9CDCFE"/>
-          <w:sz w:val="21"/>
-          <w:szCs w:val="21"/>
-        </w:rPr>
-        <w:t>h3</w:t>
+        <w:t>(h13</w:t>
       </w:r>
       <w:r>
         <w:rPr>
@@ -13397,31 +13046,31 @@
       <w:r>
         <w:rPr>
           <w:rFonts w:ascii="Consolas" w:eastAsia="Times New Roman" w:hAnsi="Consolas" w:cs="Times New Roman"/>
-          <w:color w:val="9CDCFE"/>
-          <w:sz w:val="21"/>
-          <w:szCs w:val="21"/>
-        </w:rPr>
-        <w:t>max_h</w:t>
-      </w:r>
-      <w:proofErr w:type="spellEnd"/>
-      <w:r>
-        <w:rPr>
-          <w:rFonts w:ascii="Consolas" w:eastAsia="Times New Roman" w:hAnsi="Consolas" w:cs="Times New Roman"/>
           <w:color w:val="CCCCCC"/>
           <w:sz w:val="21"/>
           <w:szCs w:val="21"/>
         </w:rPr>
+        <w:t>max_new</w:t>
+      </w:r>
+      <w:proofErr w:type="spellEnd"/>
+      <w:r>
+        <w:rPr>
+          <w:rFonts w:ascii="Consolas" w:eastAsia="Times New Roman" w:hAnsi="Consolas" w:cs="Times New Roman"/>
+          <w:color w:val="CCCCCC"/>
+          <w:sz w:val="21"/>
+          <w:szCs w:val="21"/>
+        </w:rPr>
         <w:t>){</w:t>
       </w:r>
       <w:proofErr w:type="spellStart"/>
       <w:r>
         <w:rPr>
           <w:rFonts w:ascii="Consolas" w:eastAsia="Times New Roman" w:hAnsi="Consolas" w:cs="Times New Roman"/>
-          <w:color w:val="9CDCFE"/>
-          <w:sz w:val="21"/>
-          <w:szCs w:val="21"/>
-        </w:rPr>
-        <w:t>max_h</w:t>
+          <w:color w:val="CCCCCC"/>
+          <w:sz w:val="21"/>
+          <w:szCs w:val="21"/>
+        </w:rPr>
+        <w:t>max_new</w:t>
       </w:r>
       <w:proofErr w:type="spellEnd"/>
       <w:r>
@@ -13436,20 +13085,11 @@
       <w:r>
         <w:rPr>
           <w:rFonts w:ascii="Consolas" w:eastAsia="Times New Roman" w:hAnsi="Consolas" w:cs="Times New Roman"/>
-          <w:color w:val="9CDCFE"/>
-          <w:sz w:val="21"/>
-          <w:szCs w:val="21"/>
-        </w:rPr>
-        <w:t>h3</w:t>
-      </w:r>
-      <w:r>
-        <w:rPr>
-          <w:rFonts w:ascii="Consolas" w:eastAsia="Times New Roman" w:hAnsi="Consolas" w:cs="Times New Roman"/>
           <w:color w:val="CCCCCC"/>
           <w:sz w:val="21"/>
           <w:szCs w:val="21"/>
         </w:rPr>
-        <w:t>;}</w:t>
+        <w:t>h13;}</w:t>
       </w:r>
     </w:p>
     <w:p>
@@ -13490,16 +13130,7 @@
           <w:sz w:val="21"/>
           <w:szCs w:val="21"/>
         </w:rPr>
-        <w:t>(</w:t>
-      </w:r>
-      <w:r>
-        <w:rPr>
-          <w:rFonts w:ascii="Consolas" w:eastAsia="Times New Roman" w:hAnsi="Consolas" w:cs="Times New Roman"/>
-          <w:color w:val="9CDCFE"/>
-          <w:sz w:val="21"/>
-          <w:szCs w:val="21"/>
-        </w:rPr>
-        <w:t>h4</w:t>
+        <w:t>(h14</w:t>
       </w:r>
       <w:r>
         <w:rPr>
@@ -13514,31 +13145,31 @@
       <w:r>
         <w:rPr>
           <w:rFonts w:ascii="Consolas" w:eastAsia="Times New Roman" w:hAnsi="Consolas" w:cs="Times New Roman"/>
-          <w:color w:val="9CDCFE"/>
-          <w:sz w:val="21"/>
-          <w:szCs w:val="21"/>
-        </w:rPr>
-        <w:t>max_h</w:t>
-      </w:r>
-      <w:proofErr w:type="spellEnd"/>
-      <w:r>
-        <w:rPr>
-          <w:rFonts w:ascii="Consolas" w:eastAsia="Times New Roman" w:hAnsi="Consolas" w:cs="Times New Roman"/>
           <w:color w:val="CCCCCC"/>
           <w:sz w:val="21"/>
           <w:szCs w:val="21"/>
         </w:rPr>
+        <w:t>max_new</w:t>
+      </w:r>
+      <w:proofErr w:type="spellEnd"/>
+      <w:r>
+        <w:rPr>
+          <w:rFonts w:ascii="Consolas" w:eastAsia="Times New Roman" w:hAnsi="Consolas" w:cs="Times New Roman"/>
+          <w:color w:val="CCCCCC"/>
+          <w:sz w:val="21"/>
+          <w:szCs w:val="21"/>
+        </w:rPr>
         <w:t>){</w:t>
       </w:r>
       <w:proofErr w:type="spellStart"/>
       <w:r>
         <w:rPr>
           <w:rFonts w:ascii="Consolas" w:eastAsia="Times New Roman" w:hAnsi="Consolas" w:cs="Times New Roman"/>
-          <w:color w:val="9CDCFE"/>
-          <w:sz w:val="21"/>
-          <w:szCs w:val="21"/>
-        </w:rPr>
-        <w:t>max_h</w:t>
+          <w:color w:val="CCCCCC"/>
+          <w:sz w:val="21"/>
+          <w:szCs w:val="21"/>
+        </w:rPr>
+        <w:t>max_new</w:t>
       </w:r>
       <w:proofErr w:type="spellEnd"/>
       <w:r>
@@ -13553,20 +13184,11 @@
       <w:r>
         <w:rPr>
           <w:rFonts w:ascii="Consolas" w:eastAsia="Times New Roman" w:hAnsi="Consolas" w:cs="Times New Roman"/>
-          <w:color w:val="9CDCFE"/>
-          <w:sz w:val="21"/>
-          <w:szCs w:val="21"/>
-        </w:rPr>
-        <w:t>h4</w:t>
-      </w:r>
-      <w:r>
-        <w:rPr>
-          <w:rFonts w:ascii="Consolas" w:eastAsia="Times New Roman" w:hAnsi="Consolas" w:cs="Times New Roman"/>
           <w:color w:val="CCCCCC"/>
           <w:sz w:val="21"/>
           <w:szCs w:val="21"/>
         </w:rPr>
-        <w:t>;}</w:t>
+        <w:t>h14;}</w:t>
       </w:r>
     </w:p>
     <w:p>
@@ -13580,6 +13202,84 @@
           <w:szCs w:val="21"/>
         </w:rPr>
       </w:pPr>
+      <w:r>
+        <w:rPr>
+          <w:rFonts w:ascii="Consolas" w:eastAsia="Times New Roman" w:hAnsi="Consolas" w:cs="Times New Roman"/>
+          <w:color w:val="CCCCCC"/>
+          <w:sz w:val="21"/>
+          <w:szCs w:val="21"/>
+        </w:rPr>
+        <w:t xml:space="preserve">    </w:t>
+      </w:r>
+      <w:proofErr w:type="spellStart"/>
+      <w:r>
+        <w:rPr>
+          <w:rFonts w:ascii="Consolas" w:eastAsia="Times New Roman" w:hAnsi="Consolas" w:cs="Times New Roman"/>
+          <w:color w:val="569CD6"/>
+          <w:sz w:val="21"/>
+          <w:szCs w:val="21"/>
+        </w:rPr>
+        <w:t>long</w:t>
+      </w:r>
+      <w:proofErr w:type="spellEnd"/>
+      <w:r>
+        <w:rPr>
+          <w:rFonts w:ascii="Consolas" w:eastAsia="Times New Roman" w:hAnsi="Consolas" w:cs="Times New Roman"/>
+          <w:color w:val="CCCCCC"/>
+          <w:sz w:val="21"/>
+          <w:szCs w:val="21"/>
+        </w:rPr>
+        <w:t xml:space="preserve"> </w:t>
+      </w:r>
+      <w:proofErr w:type="spellStart"/>
+      <w:r>
+        <w:rPr>
+          <w:rFonts w:ascii="Consolas" w:eastAsia="Times New Roman" w:hAnsi="Consolas" w:cs="Times New Roman"/>
+          <w:color w:val="569CD6"/>
+          <w:sz w:val="21"/>
+          <w:szCs w:val="21"/>
+        </w:rPr>
+        <w:t>long</w:t>
+      </w:r>
+      <w:proofErr w:type="spellEnd"/>
+      <w:r>
+        <w:rPr>
+          <w:rFonts w:ascii="Consolas" w:eastAsia="Times New Roman" w:hAnsi="Consolas" w:cs="Times New Roman"/>
+          <w:color w:val="CCCCCC"/>
+          <w:sz w:val="21"/>
+          <w:szCs w:val="21"/>
+        </w:rPr>
+        <w:t xml:space="preserve"> </w:t>
+      </w:r>
+      <w:proofErr w:type="spellStart"/>
+      <w:r>
+        <w:rPr>
+          <w:rFonts w:ascii="Consolas" w:eastAsia="Times New Roman" w:hAnsi="Consolas" w:cs="Times New Roman"/>
+          <w:color w:val="CCCCCC"/>
+          <w:sz w:val="21"/>
+          <w:szCs w:val="21"/>
+        </w:rPr>
+        <w:t>min_new</w:t>
+      </w:r>
+      <w:proofErr w:type="spellEnd"/>
+      <w:r>
+        <w:rPr>
+          <w:rFonts w:ascii="Consolas" w:eastAsia="Times New Roman" w:hAnsi="Consolas" w:cs="Times New Roman"/>
+          <w:color w:val="D4D4D4"/>
+          <w:sz w:val="21"/>
+          <w:szCs w:val="21"/>
+        </w:rPr>
+        <w:t>=</w:t>
+      </w:r>
+      <w:r>
+        <w:rPr>
+          <w:rFonts w:ascii="Consolas" w:eastAsia="Times New Roman" w:hAnsi="Consolas" w:cs="Times New Roman"/>
+          <w:color w:val="CCCCCC"/>
+          <w:sz w:val="21"/>
+          <w:szCs w:val="21"/>
+        </w:rPr>
+        <w:t>h11;</w:t>
+      </w:r>
     </w:p>
     <w:p>
       <w:pPr>
@@ -13599,8 +13299,9 @@
           <w:sz w:val="21"/>
           <w:szCs w:val="21"/>
         </w:rPr>
-        <w:t xml:space="preserve">    </w:t>
-      </w:r>
+        <w:t xml:space="preserve">        </w:t>
+      </w:r>
+      <w:proofErr w:type="spellStart"/>
       <w:r>
         <w:rPr>
           <w:rFonts w:ascii="Consolas" w:eastAsia="Times New Roman" w:hAnsi="Consolas" w:cs="Times New Roman"/>
@@ -13610,6 +13311,7 @@
         </w:rPr>
         <w:t>if</w:t>
       </w:r>
+      <w:proofErr w:type="spellEnd"/>
       <w:r>
         <w:rPr>
           <w:rFonts w:ascii="Consolas" w:eastAsia="Times New Roman" w:hAnsi="Consolas" w:cs="Times New Roman"/>
@@ -13617,16 +13319,7 @@
           <w:sz w:val="21"/>
           <w:szCs w:val="21"/>
         </w:rPr>
-        <w:t>(</w:t>
-      </w:r>
-      <w:r>
-        <w:rPr>
-          <w:rFonts w:ascii="Consolas" w:eastAsia="Times New Roman" w:hAnsi="Consolas" w:cs="Times New Roman"/>
-          <w:color w:val="B5CEA8"/>
-          <w:sz w:val="21"/>
-          <w:szCs w:val="21"/>
-        </w:rPr>
-        <w:t>2</w:t>
+        <w:t>(h12</w:t>
       </w:r>
       <w:r>
         <w:rPr>
@@ -13635,17 +13328,39 @@
           <w:sz w:val="21"/>
           <w:szCs w:val="21"/>
         </w:rPr>
-        <w:t>*</w:t>
-      </w:r>
-      <w:r>
-        <w:rPr>
-          <w:rFonts w:ascii="Consolas" w:eastAsia="Times New Roman" w:hAnsi="Consolas" w:cs="Times New Roman"/>
-          <w:color w:val="9CDCFE"/>
-          <w:sz w:val="21"/>
-          <w:szCs w:val="21"/>
-        </w:rPr>
-        <w:t>min_h</w:t>
-      </w:r>
+        <w:t>&lt;</w:t>
+      </w:r>
+      <w:proofErr w:type="spellStart"/>
+      <w:r>
+        <w:rPr>
+          <w:rFonts w:ascii="Consolas" w:eastAsia="Times New Roman" w:hAnsi="Consolas" w:cs="Times New Roman"/>
+          <w:color w:val="CCCCCC"/>
+          <w:sz w:val="21"/>
+          <w:szCs w:val="21"/>
+        </w:rPr>
+        <w:t>min_new</w:t>
+      </w:r>
+      <w:proofErr w:type="spellEnd"/>
+      <w:r>
+        <w:rPr>
+          <w:rFonts w:ascii="Consolas" w:eastAsia="Times New Roman" w:hAnsi="Consolas" w:cs="Times New Roman"/>
+          <w:color w:val="CCCCCC"/>
+          <w:sz w:val="21"/>
+          <w:szCs w:val="21"/>
+        </w:rPr>
+        <w:t>){</w:t>
+      </w:r>
+      <w:proofErr w:type="spellStart"/>
+      <w:r>
+        <w:rPr>
+          <w:rFonts w:ascii="Consolas" w:eastAsia="Times New Roman" w:hAnsi="Consolas" w:cs="Times New Roman"/>
+          <w:color w:val="CCCCCC"/>
+          <w:sz w:val="21"/>
+          <w:szCs w:val="21"/>
+        </w:rPr>
+        <w:t>min_new</w:t>
+      </w:r>
+      <w:proofErr w:type="spellEnd"/>
       <w:r>
         <w:rPr>
           <w:rFonts w:ascii="Consolas" w:eastAsia="Times New Roman" w:hAnsi="Consolas" w:cs="Times New Roman"/>
@@ -13653,412 +13368,7 @@
           <w:sz w:val="21"/>
           <w:szCs w:val="21"/>
         </w:rPr>
-        <w:t>&gt;</w:t>
-      </w:r>
-      <w:r>
-        <w:rPr>
-          <w:rFonts w:ascii="Consolas" w:eastAsia="Times New Roman" w:hAnsi="Consolas" w:cs="Times New Roman"/>
-          <w:color w:val="9CDCFE"/>
-          <w:sz w:val="21"/>
-          <w:szCs w:val="21"/>
-        </w:rPr>
-        <w:t>max_h</w:t>
-      </w:r>
-      <w:r>
-        <w:rPr>
-          <w:rFonts w:ascii="Consolas" w:eastAsia="Times New Roman" w:hAnsi="Consolas" w:cs="Times New Roman"/>
-          <w:color w:val="D4D4D4"/>
-          <w:sz w:val="21"/>
-          <w:szCs w:val="21"/>
-        </w:rPr>
-        <w:t>&amp;&amp;</w:t>
-      </w:r>
-      <w:r>
-        <w:rPr>
-          <w:rFonts w:ascii="Consolas" w:eastAsia="Times New Roman" w:hAnsi="Consolas" w:cs="Times New Roman"/>
-          <w:color w:val="9CDCFE"/>
-          <w:sz w:val="21"/>
-          <w:szCs w:val="21"/>
-        </w:rPr>
-        <w:t>min_h</w:t>
-      </w:r>
-      <w:r>
-        <w:rPr>
-          <w:rFonts w:ascii="Consolas" w:eastAsia="Times New Roman" w:hAnsi="Consolas" w:cs="Times New Roman"/>
-          <w:color w:val="D4D4D4"/>
-          <w:sz w:val="21"/>
-          <w:szCs w:val="21"/>
-        </w:rPr>
-        <w:t>!=</w:t>
-      </w:r>
-      <w:r>
-        <w:rPr>
-          <w:rFonts w:ascii="Consolas" w:eastAsia="Times New Roman" w:hAnsi="Consolas" w:cs="Times New Roman"/>
-          <w:color w:val="B5CEA8"/>
-          <w:sz w:val="21"/>
-          <w:szCs w:val="21"/>
-        </w:rPr>
-        <w:t>0</w:t>
-      </w:r>
-      <w:r>
-        <w:rPr>
-          <w:rFonts w:ascii="Consolas" w:eastAsia="Times New Roman" w:hAnsi="Consolas" w:cs="Times New Roman"/>
-          <w:color w:val="D4D4D4"/>
-          <w:sz w:val="21"/>
-          <w:szCs w:val="21"/>
-        </w:rPr>
-        <w:t>&amp;&amp;</w:t>
-      </w:r>
-      <w:r>
-        <w:rPr>
-          <w:rFonts w:ascii="Consolas" w:eastAsia="Times New Roman" w:hAnsi="Consolas" w:cs="Times New Roman"/>
-          <w:color w:val="B5CEA8"/>
-          <w:sz w:val="21"/>
-          <w:szCs w:val="21"/>
-        </w:rPr>
-        <w:t>2</w:t>
-      </w:r>
-      <w:r>
-        <w:rPr>
-          <w:rFonts w:ascii="Consolas" w:eastAsia="Times New Roman" w:hAnsi="Consolas" w:cs="Times New Roman"/>
-          <w:color w:val="D4D4D4"/>
-          <w:sz w:val="21"/>
-          <w:szCs w:val="21"/>
-        </w:rPr>
-        <w:t>*</w:t>
-      </w:r>
-      <w:r>
-        <w:rPr>
-          <w:rFonts w:ascii="Consolas" w:eastAsia="Times New Roman" w:hAnsi="Consolas" w:cs="Times New Roman"/>
-          <w:color w:val="9CDCFE"/>
-          <w:sz w:val="21"/>
-          <w:szCs w:val="21"/>
-        </w:rPr>
-        <w:t>h1</w:t>
-      </w:r>
-      <w:r>
-        <w:rPr>
-          <w:rFonts w:ascii="Consolas" w:eastAsia="Times New Roman" w:hAnsi="Consolas" w:cs="Times New Roman"/>
-          <w:color w:val="D4D4D4"/>
-          <w:sz w:val="21"/>
-          <w:szCs w:val="21"/>
-        </w:rPr>
-        <w:t>-</w:t>
-      </w:r>
-      <w:r>
-        <w:rPr>
-          <w:rFonts w:ascii="Consolas" w:eastAsia="Times New Roman" w:hAnsi="Consolas" w:cs="Times New Roman"/>
-          <w:color w:val="B5CEA8"/>
-          <w:sz w:val="21"/>
-          <w:szCs w:val="21"/>
-        </w:rPr>
-        <w:t>2</w:t>
-      </w:r>
-      <w:r>
-        <w:rPr>
-          <w:rFonts w:ascii="Consolas" w:eastAsia="Times New Roman" w:hAnsi="Consolas" w:cs="Times New Roman"/>
-          <w:color w:val="D4D4D4"/>
-          <w:sz w:val="21"/>
-          <w:szCs w:val="21"/>
-        </w:rPr>
-        <w:t>*</w:t>
-      </w:r>
-      <w:r>
-        <w:rPr>
-          <w:rFonts w:ascii="Consolas" w:eastAsia="Times New Roman" w:hAnsi="Consolas" w:cs="Times New Roman"/>
-          <w:color w:val="9CDCFE"/>
-          <w:sz w:val="21"/>
-          <w:szCs w:val="21"/>
-        </w:rPr>
-        <w:t>d1</w:t>
-      </w:r>
-      <w:r>
-        <w:rPr>
-          <w:rFonts w:ascii="Consolas" w:eastAsia="Times New Roman" w:hAnsi="Consolas" w:cs="Times New Roman"/>
-          <w:color w:val="D4D4D4"/>
-          <w:sz w:val="21"/>
-          <w:szCs w:val="21"/>
-        </w:rPr>
-        <w:t>&gt;</w:t>
-      </w:r>
-      <w:r>
-        <w:rPr>
-          <w:rFonts w:ascii="Consolas" w:eastAsia="Times New Roman" w:hAnsi="Consolas" w:cs="Times New Roman"/>
-          <w:color w:val="9CDCFE"/>
-          <w:sz w:val="21"/>
-          <w:szCs w:val="21"/>
-        </w:rPr>
-        <w:t>max_h</w:t>
-      </w:r>
-      <w:r>
-        <w:rPr>
-          <w:rFonts w:ascii="Consolas" w:eastAsia="Times New Roman" w:hAnsi="Consolas" w:cs="Times New Roman"/>
-          <w:color w:val="D4D4D4"/>
-          <w:sz w:val="21"/>
-          <w:szCs w:val="21"/>
-        </w:rPr>
-        <w:t>&amp;&amp;</w:t>
-      </w:r>
-      <w:r>
-        <w:rPr>
-          <w:rFonts w:ascii="Consolas" w:eastAsia="Times New Roman" w:hAnsi="Consolas" w:cs="Times New Roman"/>
-          <w:color w:val="B5CEA8"/>
-          <w:sz w:val="21"/>
-          <w:szCs w:val="21"/>
-        </w:rPr>
-        <w:t>2</w:t>
-      </w:r>
-      <w:r>
-        <w:rPr>
-          <w:rFonts w:ascii="Consolas" w:eastAsia="Times New Roman" w:hAnsi="Consolas" w:cs="Times New Roman"/>
-          <w:color w:val="D4D4D4"/>
-          <w:sz w:val="21"/>
-          <w:szCs w:val="21"/>
-        </w:rPr>
-        <w:t>*</w:t>
-      </w:r>
-      <w:r>
-        <w:rPr>
-          <w:rFonts w:ascii="Consolas" w:eastAsia="Times New Roman" w:hAnsi="Consolas" w:cs="Times New Roman"/>
-          <w:color w:val="9CDCFE"/>
-          <w:sz w:val="21"/>
-          <w:szCs w:val="21"/>
-        </w:rPr>
-        <w:t>h2</w:t>
-      </w:r>
-      <w:r>
-        <w:rPr>
-          <w:rFonts w:ascii="Consolas" w:eastAsia="Times New Roman" w:hAnsi="Consolas" w:cs="Times New Roman"/>
-          <w:color w:val="D4D4D4"/>
-          <w:sz w:val="21"/>
-          <w:szCs w:val="21"/>
-        </w:rPr>
-        <w:t>-</w:t>
-      </w:r>
-      <w:r>
-        <w:rPr>
-          <w:rFonts w:ascii="Consolas" w:eastAsia="Times New Roman" w:hAnsi="Consolas" w:cs="Times New Roman"/>
-          <w:color w:val="B5CEA8"/>
-          <w:sz w:val="21"/>
-          <w:szCs w:val="21"/>
-        </w:rPr>
-        <w:t>2</w:t>
-      </w:r>
-      <w:r>
-        <w:rPr>
-          <w:rFonts w:ascii="Consolas" w:eastAsia="Times New Roman" w:hAnsi="Consolas" w:cs="Times New Roman"/>
-          <w:color w:val="D4D4D4"/>
-          <w:sz w:val="21"/>
-          <w:szCs w:val="21"/>
-        </w:rPr>
-        <w:t>*</w:t>
-      </w:r>
-      <w:r>
-        <w:rPr>
-          <w:rFonts w:ascii="Consolas" w:eastAsia="Times New Roman" w:hAnsi="Consolas" w:cs="Times New Roman"/>
-          <w:color w:val="9CDCFE"/>
-          <w:sz w:val="21"/>
-          <w:szCs w:val="21"/>
-        </w:rPr>
-        <w:t>d2</w:t>
-      </w:r>
-      <w:r>
-        <w:rPr>
-          <w:rFonts w:ascii="Consolas" w:eastAsia="Times New Roman" w:hAnsi="Consolas" w:cs="Times New Roman"/>
-          <w:color w:val="D4D4D4"/>
-          <w:sz w:val="21"/>
-          <w:szCs w:val="21"/>
-        </w:rPr>
-        <w:t>&gt;</w:t>
-      </w:r>
-      <w:r>
-        <w:rPr>
-          <w:rFonts w:ascii="Consolas" w:eastAsia="Times New Roman" w:hAnsi="Consolas" w:cs="Times New Roman"/>
-          <w:color w:val="9CDCFE"/>
-          <w:sz w:val="21"/>
-          <w:szCs w:val="21"/>
-        </w:rPr>
-        <w:t>max_h</w:t>
-      </w:r>
-      <w:r>
-        <w:rPr>
-          <w:rFonts w:ascii="Consolas" w:eastAsia="Times New Roman" w:hAnsi="Consolas" w:cs="Times New Roman"/>
-          <w:color w:val="D4D4D4"/>
-          <w:sz w:val="21"/>
-          <w:szCs w:val="21"/>
-        </w:rPr>
-        <w:t>&amp;&amp;</w:t>
-      </w:r>
-      <w:r>
-        <w:rPr>
-          <w:rFonts w:ascii="Consolas" w:eastAsia="Times New Roman" w:hAnsi="Consolas" w:cs="Times New Roman"/>
-          <w:color w:val="B5CEA8"/>
-          <w:sz w:val="21"/>
-          <w:szCs w:val="21"/>
-        </w:rPr>
-        <w:t>2</w:t>
-      </w:r>
-      <w:r>
-        <w:rPr>
-          <w:rFonts w:ascii="Consolas" w:eastAsia="Times New Roman" w:hAnsi="Consolas" w:cs="Times New Roman"/>
-          <w:color w:val="D4D4D4"/>
-          <w:sz w:val="21"/>
-          <w:szCs w:val="21"/>
-        </w:rPr>
-        <w:t>*</w:t>
-      </w:r>
-      <w:r>
-        <w:rPr>
-          <w:rFonts w:ascii="Consolas" w:eastAsia="Times New Roman" w:hAnsi="Consolas" w:cs="Times New Roman"/>
-          <w:color w:val="9CDCFE"/>
-          <w:sz w:val="21"/>
-          <w:szCs w:val="21"/>
-        </w:rPr>
-        <w:t>h3</w:t>
-      </w:r>
-      <w:r>
-        <w:rPr>
-          <w:rFonts w:ascii="Consolas" w:eastAsia="Times New Roman" w:hAnsi="Consolas" w:cs="Times New Roman"/>
-          <w:color w:val="D4D4D4"/>
-          <w:sz w:val="21"/>
-          <w:szCs w:val="21"/>
-        </w:rPr>
-        <w:t>-</w:t>
-      </w:r>
-      <w:r>
-        <w:rPr>
-          <w:rFonts w:ascii="Consolas" w:eastAsia="Times New Roman" w:hAnsi="Consolas" w:cs="Times New Roman"/>
-          <w:color w:val="B5CEA8"/>
-          <w:sz w:val="21"/>
-          <w:szCs w:val="21"/>
-        </w:rPr>
-        <w:t>2</w:t>
-      </w:r>
-      <w:r>
-        <w:rPr>
-          <w:rFonts w:ascii="Consolas" w:eastAsia="Times New Roman" w:hAnsi="Consolas" w:cs="Times New Roman"/>
-          <w:color w:val="D4D4D4"/>
-          <w:sz w:val="21"/>
-          <w:szCs w:val="21"/>
-        </w:rPr>
-        <w:t>*</w:t>
-      </w:r>
-      <w:r>
-        <w:rPr>
-          <w:rFonts w:ascii="Consolas" w:eastAsia="Times New Roman" w:hAnsi="Consolas" w:cs="Times New Roman"/>
-          <w:color w:val="9CDCFE"/>
-          <w:sz w:val="21"/>
-          <w:szCs w:val="21"/>
-        </w:rPr>
-        <w:t>d3</w:t>
-      </w:r>
-      <w:r>
-        <w:rPr>
-          <w:rFonts w:ascii="Consolas" w:eastAsia="Times New Roman" w:hAnsi="Consolas" w:cs="Times New Roman"/>
-          <w:color w:val="D4D4D4"/>
-          <w:sz w:val="21"/>
-          <w:szCs w:val="21"/>
-        </w:rPr>
-        <w:t>&gt;</w:t>
-      </w:r>
-      <w:r>
-        <w:rPr>
-          <w:rFonts w:ascii="Consolas" w:eastAsia="Times New Roman" w:hAnsi="Consolas" w:cs="Times New Roman"/>
-          <w:color w:val="9CDCFE"/>
-          <w:sz w:val="21"/>
-          <w:szCs w:val="21"/>
-        </w:rPr>
-        <w:t>max_h</w:t>
-      </w:r>
-      <w:r>
-        <w:rPr>
-          <w:rFonts w:ascii="Consolas" w:eastAsia="Times New Roman" w:hAnsi="Consolas" w:cs="Times New Roman"/>
-          <w:color w:val="D4D4D4"/>
-          <w:sz w:val="21"/>
-          <w:szCs w:val="21"/>
-        </w:rPr>
-        <w:t>&amp;&amp;</w:t>
-      </w:r>
-      <w:r>
-        <w:rPr>
-          <w:rFonts w:ascii="Consolas" w:eastAsia="Times New Roman" w:hAnsi="Consolas" w:cs="Times New Roman"/>
-          <w:color w:val="B5CEA8"/>
-          <w:sz w:val="21"/>
-          <w:szCs w:val="21"/>
-        </w:rPr>
-        <w:t>2</w:t>
-      </w:r>
-      <w:r>
-        <w:rPr>
-          <w:rFonts w:ascii="Consolas" w:eastAsia="Times New Roman" w:hAnsi="Consolas" w:cs="Times New Roman"/>
-          <w:color w:val="D4D4D4"/>
-          <w:sz w:val="21"/>
-          <w:szCs w:val="21"/>
-        </w:rPr>
-        <w:t>*</w:t>
-      </w:r>
-      <w:r>
-        <w:rPr>
-          <w:rFonts w:ascii="Consolas" w:eastAsia="Times New Roman" w:hAnsi="Consolas" w:cs="Times New Roman"/>
-          <w:color w:val="9CDCFE"/>
-          <w:sz w:val="21"/>
-          <w:szCs w:val="21"/>
-        </w:rPr>
-        <w:t>h4</w:t>
-      </w:r>
-      <w:r>
-        <w:rPr>
-          <w:rFonts w:ascii="Consolas" w:eastAsia="Times New Roman" w:hAnsi="Consolas" w:cs="Times New Roman"/>
-          <w:color w:val="D4D4D4"/>
-          <w:sz w:val="21"/>
-          <w:szCs w:val="21"/>
-        </w:rPr>
-        <w:t>-</w:t>
-      </w:r>
-      <w:r>
-        <w:rPr>
-          <w:rFonts w:ascii="Consolas" w:eastAsia="Times New Roman" w:hAnsi="Consolas" w:cs="Times New Roman"/>
-          <w:color w:val="B5CEA8"/>
-          <w:sz w:val="21"/>
-          <w:szCs w:val="21"/>
-        </w:rPr>
-        <w:t>2</w:t>
-      </w:r>
-      <w:r>
-        <w:rPr>
-          <w:rFonts w:ascii="Consolas" w:eastAsia="Times New Roman" w:hAnsi="Consolas" w:cs="Times New Roman"/>
-          <w:color w:val="D4D4D4"/>
-          <w:sz w:val="21"/>
-          <w:szCs w:val="21"/>
-        </w:rPr>
-        <w:t>*</w:t>
-      </w:r>
-      <w:r>
-        <w:rPr>
-          <w:rFonts w:ascii="Consolas" w:eastAsia="Times New Roman" w:hAnsi="Consolas" w:cs="Times New Roman"/>
-          <w:color w:val="9CDCFE"/>
-          <w:sz w:val="21"/>
-          <w:szCs w:val="21"/>
-        </w:rPr>
-        <w:t>d4</w:t>
-      </w:r>
-      <w:r>
-        <w:rPr>
-          <w:rFonts w:ascii="Consolas" w:eastAsia="Times New Roman" w:hAnsi="Consolas" w:cs="Times New Roman"/>
-          <w:color w:val="D4D4D4"/>
-          <w:sz w:val="21"/>
-          <w:szCs w:val="21"/>
-        </w:rPr>
-        <w:t>&gt;</w:t>
-      </w:r>
-      <w:r>
-        <w:rPr>
-          <w:rFonts w:ascii="Consolas" w:eastAsia="Times New Roman" w:hAnsi="Consolas" w:cs="Times New Roman"/>
-          <w:color w:val="9CDCFE"/>
-          <w:sz w:val="21"/>
-          <w:szCs w:val="21"/>
-        </w:rPr>
-        <w:t>max_h</w:t>
+        <w:t>=</w:t>
       </w:r>
       <w:r>
         <w:rPr>
@@ -14067,7 +13377,7 @@
           <w:sz w:val="21"/>
           <w:szCs w:val="21"/>
         </w:rPr>
-        <w:t>){</w:t>
+        <w:t>h12;}</w:t>
       </w:r>
     </w:p>
     <w:p>
@@ -14094,11 +13404,11 @@
       <w:r>
         <w:rPr>
           <w:rFonts w:ascii="Consolas" w:eastAsia="Times New Roman" w:hAnsi="Consolas" w:cs="Times New Roman"/>
-          <w:color w:val="DCDCAA"/>
-          <w:sz w:val="21"/>
-          <w:szCs w:val="21"/>
-        </w:rPr>
-        <w:t>printf</w:t>
+          <w:color w:val="C586C0"/>
+          <w:sz w:val="21"/>
+          <w:szCs w:val="21"/>
+        </w:rPr>
+        <w:t>if</w:t>
       </w:r>
       <w:proofErr w:type="spellEnd"/>
       <w:r>
@@ -14108,35 +13418,18 @@
           <w:sz w:val="21"/>
           <w:szCs w:val="21"/>
         </w:rPr>
-        <w:t>(</w:t>
-      </w:r>
-      <w:r>
-        <w:rPr>
-          <w:rFonts w:ascii="Consolas" w:eastAsia="Times New Roman" w:hAnsi="Consolas" w:cs="Times New Roman"/>
-          <w:color w:val="CE9178"/>
-          <w:sz w:val="21"/>
-          <w:szCs w:val="21"/>
-        </w:rPr>
-        <w:t>"YES</w:t>
-      </w:r>
-      <w:r>
-        <w:rPr>
-          <w:rFonts w:ascii="Consolas" w:eastAsia="Times New Roman" w:hAnsi="Consolas" w:cs="Times New Roman"/>
-          <w:color w:val="D7BA7D"/>
-          <w:sz w:val="21"/>
-          <w:szCs w:val="21"/>
-        </w:rPr>
-        <w:t>\n</w:t>
-      </w:r>
-      <w:r>
-        <w:rPr>
-          <w:rFonts w:ascii="Consolas" w:eastAsia="Times New Roman" w:hAnsi="Consolas" w:cs="Times New Roman"/>
-          <w:color w:val="CE9178"/>
-          <w:sz w:val="21"/>
-          <w:szCs w:val="21"/>
-        </w:rPr>
-        <w:t>"</w:t>
-      </w:r>
+        <w:t>(h13</w:t>
+      </w:r>
+      <w:r>
+        <w:rPr>
+          <w:rFonts w:ascii="Consolas" w:eastAsia="Times New Roman" w:hAnsi="Consolas" w:cs="Times New Roman"/>
+          <w:color w:val="D4D4D4"/>
+          <w:sz w:val="21"/>
+          <w:szCs w:val="21"/>
+        </w:rPr>
+        <w:t>&lt;</w:t>
+      </w:r>
+      <w:proofErr w:type="spellStart"/>
       <w:r>
         <w:rPr>
           <w:rFonts w:ascii="Consolas" w:eastAsia="Times New Roman" w:hAnsi="Consolas" w:cs="Times New Roman"/>
@@ -14144,7 +13437,46 @@
           <w:sz w:val="21"/>
           <w:szCs w:val="21"/>
         </w:rPr>
-        <w:t>);</w:t>
+        <w:t>min_new</w:t>
+      </w:r>
+      <w:proofErr w:type="spellEnd"/>
+      <w:r>
+        <w:rPr>
+          <w:rFonts w:ascii="Consolas" w:eastAsia="Times New Roman" w:hAnsi="Consolas" w:cs="Times New Roman"/>
+          <w:color w:val="CCCCCC"/>
+          <w:sz w:val="21"/>
+          <w:szCs w:val="21"/>
+        </w:rPr>
+        <w:t>){</w:t>
+      </w:r>
+      <w:proofErr w:type="spellStart"/>
+      <w:r>
+        <w:rPr>
+          <w:rFonts w:ascii="Consolas" w:eastAsia="Times New Roman" w:hAnsi="Consolas" w:cs="Times New Roman"/>
+          <w:color w:val="CCCCCC"/>
+          <w:sz w:val="21"/>
+          <w:szCs w:val="21"/>
+        </w:rPr>
+        <w:t>min_new</w:t>
+      </w:r>
+      <w:proofErr w:type="spellEnd"/>
+      <w:r>
+        <w:rPr>
+          <w:rFonts w:ascii="Consolas" w:eastAsia="Times New Roman" w:hAnsi="Consolas" w:cs="Times New Roman"/>
+          <w:color w:val="D4D4D4"/>
+          <w:sz w:val="21"/>
+          <w:szCs w:val="21"/>
+        </w:rPr>
+        <w:t>=</w:t>
+      </w:r>
+      <w:r>
+        <w:rPr>
+          <w:rFonts w:ascii="Consolas" w:eastAsia="Times New Roman" w:hAnsi="Consolas" w:cs="Times New Roman"/>
+          <w:color w:val="CCCCCC"/>
+          <w:sz w:val="21"/>
+          <w:szCs w:val="21"/>
+        </w:rPr>
+        <w:t>h13;}</w:t>
       </w:r>
     </w:p>
     <w:p>
@@ -14165,8 +13497,7 @@
           <w:sz w:val="21"/>
           <w:szCs w:val="21"/>
         </w:rPr>
-        <w:lastRenderedPageBreak/>
-        <w:t>    }</w:t>
+        <w:t xml:space="preserve">        </w:t>
       </w:r>
       <w:proofErr w:type="spellStart"/>
       <w:r>
@@ -14176,7 +13507,7 @@
           <w:sz w:val="21"/>
           <w:szCs w:val="21"/>
         </w:rPr>
-        <w:t>else</w:t>
+        <w:t>if</w:t>
       </w:r>
       <w:proofErr w:type="spellEnd"/>
       <w:r>
@@ -14186,19 +13517,18 @@
           <w:sz w:val="21"/>
           <w:szCs w:val="21"/>
         </w:rPr>
-        <w:t xml:space="preserve"> </w:t>
-      </w:r>
-      <w:proofErr w:type="spellStart"/>
-      <w:r>
-        <w:rPr>
-          <w:rFonts w:ascii="Consolas" w:eastAsia="Times New Roman" w:hAnsi="Consolas" w:cs="Times New Roman"/>
-          <w:color w:val="C586C0"/>
-          <w:sz w:val="21"/>
-          <w:szCs w:val="21"/>
-        </w:rPr>
-        <w:t>if</w:t>
-      </w:r>
-      <w:proofErr w:type="spellEnd"/>
+        <w:t>(h14</w:t>
+      </w:r>
+      <w:r>
+        <w:rPr>
+          <w:rFonts w:ascii="Consolas" w:eastAsia="Times New Roman" w:hAnsi="Consolas" w:cs="Times New Roman"/>
+          <w:color w:val="D4D4D4"/>
+          <w:sz w:val="21"/>
+          <w:szCs w:val="21"/>
+        </w:rPr>
+        <w:t>&lt;</w:t>
+      </w:r>
+      <w:proofErr w:type="spellStart"/>
       <w:r>
         <w:rPr>
           <w:rFonts w:ascii="Consolas" w:eastAsia="Times New Roman" w:hAnsi="Consolas" w:cs="Times New Roman"/>
@@ -14206,17 +13536,29 @@
           <w:sz w:val="21"/>
           <w:szCs w:val="21"/>
         </w:rPr>
-        <w:t>(</w:t>
-      </w:r>
-      <w:r>
-        <w:rPr>
-          <w:rFonts w:ascii="Consolas" w:eastAsia="Times New Roman" w:hAnsi="Consolas" w:cs="Times New Roman"/>
-          <w:color w:val="9CDCFE"/>
-          <w:sz w:val="21"/>
-          <w:szCs w:val="21"/>
-        </w:rPr>
-        <w:t>d1</w:t>
-      </w:r>
+        <w:t>min_new</w:t>
+      </w:r>
+      <w:proofErr w:type="spellEnd"/>
+      <w:r>
+        <w:rPr>
+          <w:rFonts w:ascii="Consolas" w:eastAsia="Times New Roman" w:hAnsi="Consolas" w:cs="Times New Roman"/>
+          <w:color w:val="CCCCCC"/>
+          <w:sz w:val="21"/>
+          <w:szCs w:val="21"/>
+        </w:rPr>
+        <w:t>){</w:t>
+      </w:r>
+      <w:proofErr w:type="spellStart"/>
+      <w:r>
+        <w:rPr>
+          <w:rFonts w:ascii="Consolas" w:eastAsia="Times New Roman" w:hAnsi="Consolas" w:cs="Times New Roman"/>
+          <w:color w:val="CCCCCC"/>
+          <w:sz w:val="21"/>
+          <w:szCs w:val="21"/>
+        </w:rPr>
+        <w:t>min_new</w:t>
+      </w:r>
+      <w:proofErr w:type="spellEnd"/>
       <w:r>
         <w:rPr>
           <w:rFonts w:ascii="Consolas" w:eastAsia="Times New Roman" w:hAnsi="Consolas" w:cs="Times New Roman"/>
@@ -14224,124 +13566,7 @@
           <w:sz w:val="21"/>
           <w:szCs w:val="21"/>
         </w:rPr>
-        <w:t>&gt;</w:t>
-      </w:r>
-      <w:r>
-        <w:rPr>
-          <w:rFonts w:ascii="Consolas" w:eastAsia="Times New Roman" w:hAnsi="Consolas" w:cs="Times New Roman"/>
-          <w:color w:val="9CDCFE"/>
-          <w:sz w:val="21"/>
-          <w:szCs w:val="21"/>
-        </w:rPr>
-        <w:t>h1</w:t>
-      </w:r>
-      <w:r>
-        <w:rPr>
-          <w:rFonts w:ascii="Consolas" w:eastAsia="Times New Roman" w:hAnsi="Consolas" w:cs="Times New Roman"/>
-          <w:color w:val="D4D4D4"/>
-          <w:sz w:val="21"/>
-          <w:szCs w:val="21"/>
-        </w:rPr>
-        <w:t>||</w:t>
-      </w:r>
-      <w:r>
-        <w:rPr>
-          <w:rFonts w:ascii="Consolas" w:eastAsia="Times New Roman" w:hAnsi="Consolas" w:cs="Times New Roman"/>
-          <w:color w:val="9CDCFE"/>
-          <w:sz w:val="21"/>
-          <w:szCs w:val="21"/>
-        </w:rPr>
-        <w:t>d2</w:t>
-      </w:r>
-      <w:r>
-        <w:rPr>
-          <w:rFonts w:ascii="Consolas" w:eastAsia="Times New Roman" w:hAnsi="Consolas" w:cs="Times New Roman"/>
-          <w:color w:val="D4D4D4"/>
-          <w:sz w:val="21"/>
-          <w:szCs w:val="21"/>
-        </w:rPr>
-        <w:t>&gt;</w:t>
-      </w:r>
-      <w:r>
-        <w:rPr>
-          <w:rFonts w:ascii="Consolas" w:eastAsia="Times New Roman" w:hAnsi="Consolas" w:cs="Times New Roman"/>
-          <w:color w:val="9CDCFE"/>
-          <w:sz w:val="21"/>
-          <w:szCs w:val="21"/>
-        </w:rPr>
-        <w:t>h2</w:t>
-      </w:r>
-      <w:r>
-        <w:rPr>
-          <w:rFonts w:ascii="Consolas" w:eastAsia="Times New Roman" w:hAnsi="Consolas" w:cs="Times New Roman"/>
-          <w:color w:val="D4D4D4"/>
-          <w:sz w:val="21"/>
-          <w:szCs w:val="21"/>
-        </w:rPr>
-        <w:t>||</w:t>
-      </w:r>
-      <w:r>
-        <w:rPr>
-          <w:rFonts w:ascii="Consolas" w:eastAsia="Times New Roman" w:hAnsi="Consolas" w:cs="Times New Roman"/>
-          <w:color w:val="9CDCFE"/>
-          <w:sz w:val="21"/>
-          <w:szCs w:val="21"/>
-        </w:rPr>
-        <w:t>d3</w:t>
-      </w:r>
-      <w:r>
-        <w:rPr>
-          <w:rFonts w:ascii="Consolas" w:eastAsia="Times New Roman" w:hAnsi="Consolas" w:cs="Times New Roman"/>
-          <w:color w:val="D4D4D4"/>
-          <w:sz w:val="21"/>
-          <w:szCs w:val="21"/>
-        </w:rPr>
-        <w:t>&gt;</w:t>
-      </w:r>
-      <w:r>
-        <w:rPr>
-          <w:rFonts w:ascii="Consolas" w:eastAsia="Times New Roman" w:hAnsi="Consolas" w:cs="Times New Roman"/>
-          <w:color w:val="9CDCFE"/>
-          <w:sz w:val="21"/>
-          <w:szCs w:val="21"/>
-        </w:rPr>
-        <w:t>h3</w:t>
-      </w:r>
-      <w:r>
-        <w:rPr>
-          <w:rFonts w:ascii="Consolas" w:eastAsia="Times New Roman" w:hAnsi="Consolas" w:cs="Times New Roman"/>
-          <w:color w:val="D4D4D4"/>
-          <w:sz w:val="21"/>
-          <w:szCs w:val="21"/>
-        </w:rPr>
-        <w:t>||</w:t>
-      </w:r>
-      <w:r>
-        <w:rPr>
-          <w:rFonts w:ascii="Consolas" w:eastAsia="Times New Roman" w:hAnsi="Consolas" w:cs="Times New Roman"/>
-          <w:color w:val="9CDCFE"/>
-          <w:sz w:val="21"/>
-          <w:szCs w:val="21"/>
-        </w:rPr>
-        <w:t>d4</w:t>
-      </w:r>
-      <w:r>
-        <w:rPr>
-          <w:rFonts w:ascii="Consolas" w:eastAsia="Times New Roman" w:hAnsi="Consolas" w:cs="Times New Roman"/>
-          <w:color w:val="D4D4D4"/>
-          <w:sz w:val="21"/>
-          <w:szCs w:val="21"/>
-        </w:rPr>
-        <w:t>&gt;</w:t>
-      </w:r>
-      <w:r>
-        <w:rPr>
-          <w:rFonts w:ascii="Consolas" w:eastAsia="Times New Roman" w:hAnsi="Consolas" w:cs="Times New Roman"/>
-          <w:color w:val="9CDCFE"/>
-          <w:sz w:val="21"/>
-          <w:szCs w:val="21"/>
-        </w:rPr>
-        <w:t>h4</w:t>
+        <w:t>=</w:t>
       </w:r>
       <w:r>
         <w:rPr>
@@ -14350,7 +13575,7 @@
           <w:sz w:val="21"/>
           <w:szCs w:val="21"/>
         </w:rPr>
-        <w:t>){</w:t>
+        <w:t>h14;}</w:t>
       </w:r>
     </w:p>
     <w:p>
@@ -14371,7 +13596,154 @@
           <w:sz w:val="21"/>
           <w:szCs w:val="21"/>
         </w:rPr>
-        <w:t xml:space="preserve">        </w:t>
+        <w:lastRenderedPageBreak/>
+        <w:t xml:space="preserve">    </w:t>
+      </w:r>
+      <w:proofErr w:type="spellStart"/>
+      <w:r>
+        <w:rPr>
+          <w:rFonts w:ascii="Consolas" w:eastAsia="Times New Roman" w:hAnsi="Consolas" w:cs="Times New Roman"/>
+          <w:color w:val="C586C0"/>
+          <w:sz w:val="21"/>
+          <w:szCs w:val="21"/>
+        </w:rPr>
+        <w:t>if</w:t>
+      </w:r>
+      <w:proofErr w:type="spellEnd"/>
+      <w:r>
+        <w:rPr>
+          <w:rFonts w:ascii="Consolas" w:eastAsia="Times New Roman" w:hAnsi="Consolas" w:cs="Times New Roman"/>
+          <w:color w:val="CCCCCC"/>
+          <w:sz w:val="21"/>
+          <w:szCs w:val="21"/>
+        </w:rPr>
+        <w:t>(d1</w:t>
+      </w:r>
+      <w:r>
+        <w:rPr>
+          <w:rFonts w:ascii="Consolas" w:eastAsia="Times New Roman" w:hAnsi="Consolas" w:cs="Times New Roman"/>
+          <w:color w:val="D4D4D4"/>
+          <w:sz w:val="21"/>
+          <w:szCs w:val="21"/>
+        </w:rPr>
+        <w:t>&gt;</w:t>
+      </w:r>
+      <w:r>
+        <w:rPr>
+          <w:rFonts w:ascii="Consolas" w:eastAsia="Times New Roman" w:hAnsi="Consolas" w:cs="Times New Roman"/>
+          <w:color w:val="CCCCCC"/>
+          <w:sz w:val="21"/>
+          <w:szCs w:val="21"/>
+        </w:rPr>
+        <w:t>h1</w:t>
+      </w:r>
+      <w:r>
+        <w:rPr>
+          <w:rFonts w:ascii="Consolas" w:eastAsia="Times New Roman" w:hAnsi="Consolas" w:cs="Times New Roman"/>
+          <w:color w:val="D4D4D4"/>
+          <w:sz w:val="21"/>
+          <w:szCs w:val="21"/>
+        </w:rPr>
+        <w:t>||</w:t>
+      </w:r>
+      <w:r>
+        <w:rPr>
+          <w:rFonts w:ascii="Consolas" w:eastAsia="Times New Roman" w:hAnsi="Consolas" w:cs="Times New Roman"/>
+          <w:color w:val="CCCCCC"/>
+          <w:sz w:val="21"/>
+          <w:szCs w:val="21"/>
+        </w:rPr>
+        <w:t>d2</w:t>
+      </w:r>
+      <w:r>
+        <w:rPr>
+          <w:rFonts w:ascii="Consolas" w:eastAsia="Times New Roman" w:hAnsi="Consolas" w:cs="Times New Roman"/>
+          <w:color w:val="D4D4D4"/>
+          <w:sz w:val="21"/>
+          <w:szCs w:val="21"/>
+        </w:rPr>
+        <w:t>&gt;</w:t>
+      </w:r>
+      <w:r>
+        <w:rPr>
+          <w:rFonts w:ascii="Consolas" w:eastAsia="Times New Roman" w:hAnsi="Consolas" w:cs="Times New Roman"/>
+          <w:color w:val="CCCCCC"/>
+          <w:sz w:val="21"/>
+          <w:szCs w:val="21"/>
+        </w:rPr>
+        <w:t>h2</w:t>
+      </w:r>
+      <w:r>
+        <w:rPr>
+          <w:rFonts w:ascii="Consolas" w:eastAsia="Times New Roman" w:hAnsi="Consolas" w:cs="Times New Roman"/>
+          <w:color w:val="D4D4D4"/>
+          <w:sz w:val="21"/>
+          <w:szCs w:val="21"/>
+        </w:rPr>
+        <w:t>||</w:t>
+      </w:r>
+      <w:r>
+        <w:rPr>
+          <w:rFonts w:ascii="Consolas" w:eastAsia="Times New Roman" w:hAnsi="Consolas" w:cs="Times New Roman"/>
+          <w:color w:val="CCCCCC"/>
+          <w:sz w:val="21"/>
+          <w:szCs w:val="21"/>
+        </w:rPr>
+        <w:t>d3</w:t>
+      </w:r>
+      <w:r>
+        <w:rPr>
+          <w:rFonts w:ascii="Consolas" w:eastAsia="Times New Roman" w:hAnsi="Consolas" w:cs="Times New Roman"/>
+          <w:color w:val="D4D4D4"/>
+          <w:sz w:val="21"/>
+          <w:szCs w:val="21"/>
+        </w:rPr>
+        <w:t>&gt;</w:t>
+      </w:r>
+      <w:r>
+        <w:rPr>
+          <w:rFonts w:ascii="Consolas" w:eastAsia="Times New Roman" w:hAnsi="Consolas" w:cs="Times New Roman"/>
+          <w:color w:val="CCCCCC"/>
+          <w:sz w:val="21"/>
+          <w:szCs w:val="21"/>
+        </w:rPr>
+        <w:t>h3</w:t>
+      </w:r>
+      <w:r>
+        <w:rPr>
+          <w:rFonts w:ascii="Consolas" w:eastAsia="Times New Roman" w:hAnsi="Consolas" w:cs="Times New Roman"/>
+          <w:color w:val="D4D4D4"/>
+          <w:sz w:val="21"/>
+          <w:szCs w:val="21"/>
+        </w:rPr>
+        <w:t>||</w:t>
+      </w:r>
+      <w:r>
+        <w:rPr>
+          <w:rFonts w:ascii="Consolas" w:eastAsia="Times New Roman" w:hAnsi="Consolas" w:cs="Times New Roman"/>
+          <w:color w:val="CCCCCC"/>
+          <w:sz w:val="21"/>
+          <w:szCs w:val="21"/>
+        </w:rPr>
+        <w:t>d4</w:t>
+      </w:r>
+      <w:r>
+        <w:rPr>
+          <w:rFonts w:ascii="Consolas" w:eastAsia="Times New Roman" w:hAnsi="Consolas" w:cs="Times New Roman"/>
+          <w:color w:val="D4D4D4"/>
+          <w:sz w:val="21"/>
+          <w:szCs w:val="21"/>
+        </w:rPr>
+        <w:t>&gt;</w:t>
+      </w:r>
+      <w:r>
+        <w:rPr>
+          <w:rFonts w:ascii="Consolas" w:eastAsia="Times New Roman" w:hAnsi="Consolas" w:cs="Times New Roman"/>
+          <w:color w:val="CCCCCC"/>
+          <w:sz w:val="21"/>
+          <w:szCs w:val="21"/>
+        </w:rPr>
+        <w:t>h4){</w:t>
       </w:r>
       <w:proofErr w:type="spellStart"/>
       <w:r>
@@ -14427,7 +13799,7 @@
           <w:sz w:val="21"/>
           <w:szCs w:val="21"/>
         </w:rPr>
-        <w:t>);</w:t>
+        <w:t>);}</w:t>
       </w:r>
     </w:p>
     <w:p>
@@ -14448,7 +13820,7 @@
           <w:sz w:val="21"/>
           <w:szCs w:val="21"/>
         </w:rPr>
-        <w:t>    }</w:t>
+        <w:t xml:space="preserve">    </w:t>
       </w:r>
       <w:proofErr w:type="spellStart"/>
       <w:r>
@@ -14468,7 +13840,538 @@
           <w:sz w:val="21"/>
           <w:szCs w:val="21"/>
         </w:rPr>
-        <w:t>{</w:t>
+        <w:t xml:space="preserve"> </w:t>
+      </w:r>
+      <w:r>
+        <w:rPr>
+          <w:rFonts w:ascii="Consolas" w:eastAsia="Times New Roman" w:hAnsi="Consolas" w:cs="Times New Roman"/>
+          <w:color w:val="C586C0"/>
+          <w:sz w:val="21"/>
+          <w:szCs w:val="21"/>
+        </w:rPr>
+        <w:t>if</w:t>
+      </w:r>
+      <w:r>
+        <w:rPr>
+          <w:rFonts w:ascii="Consolas" w:eastAsia="Times New Roman" w:hAnsi="Consolas" w:cs="Times New Roman"/>
+          <w:color w:val="CCCCCC"/>
+          <w:sz w:val="21"/>
+          <w:szCs w:val="21"/>
+        </w:rPr>
+        <w:t>(</w:t>
+      </w:r>
+      <w:r>
+        <w:rPr>
+          <w:rFonts w:ascii="Consolas" w:eastAsia="Times New Roman" w:hAnsi="Consolas" w:cs="Times New Roman"/>
+          <w:color w:val="B5CEA8"/>
+          <w:sz w:val="21"/>
+          <w:szCs w:val="21"/>
+        </w:rPr>
+        <w:t>2</w:t>
+      </w:r>
+      <w:r>
+        <w:rPr>
+          <w:rFonts w:ascii="Consolas" w:eastAsia="Times New Roman" w:hAnsi="Consolas" w:cs="Times New Roman"/>
+          <w:color w:val="D4D4D4"/>
+          <w:sz w:val="21"/>
+          <w:szCs w:val="21"/>
+        </w:rPr>
+        <w:t>*</w:t>
+      </w:r>
+      <w:r>
+        <w:rPr>
+          <w:rFonts w:ascii="Consolas" w:eastAsia="Times New Roman" w:hAnsi="Consolas" w:cs="Times New Roman"/>
+          <w:color w:val="CCCCCC"/>
+          <w:sz w:val="21"/>
+          <w:szCs w:val="21"/>
+        </w:rPr>
+        <w:t>min_new</w:t>
+      </w:r>
+      <w:r>
+        <w:rPr>
+          <w:rFonts w:ascii="Consolas" w:eastAsia="Times New Roman" w:hAnsi="Consolas" w:cs="Times New Roman"/>
+          <w:color w:val="D4D4D4"/>
+          <w:sz w:val="21"/>
+          <w:szCs w:val="21"/>
+        </w:rPr>
+        <w:t>&gt;</w:t>
+      </w:r>
+      <w:r>
+        <w:rPr>
+          <w:rFonts w:ascii="Consolas" w:eastAsia="Times New Roman" w:hAnsi="Consolas" w:cs="Times New Roman"/>
+          <w:color w:val="CCCCCC"/>
+          <w:sz w:val="21"/>
+          <w:szCs w:val="21"/>
+        </w:rPr>
+        <w:t>max_new</w:t>
+      </w:r>
+      <w:r>
+        <w:rPr>
+          <w:rFonts w:ascii="Consolas" w:eastAsia="Times New Roman" w:hAnsi="Consolas" w:cs="Times New Roman"/>
+          <w:color w:val="D4D4D4"/>
+          <w:sz w:val="21"/>
+          <w:szCs w:val="21"/>
+        </w:rPr>
+        <w:t>&amp;&amp;</w:t>
+      </w:r>
+      <w:r>
+        <w:rPr>
+          <w:rFonts w:ascii="Consolas" w:eastAsia="Times New Roman" w:hAnsi="Consolas" w:cs="Times New Roman"/>
+          <w:color w:val="CCCCCC"/>
+          <w:sz w:val="21"/>
+          <w:szCs w:val="21"/>
+        </w:rPr>
+        <w:t>min_h</w:t>
+      </w:r>
+      <w:r>
+        <w:rPr>
+          <w:rFonts w:ascii="Consolas" w:eastAsia="Times New Roman" w:hAnsi="Consolas" w:cs="Times New Roman"/>
+          <w:color w:val="D4D4D4"/>
+          <w:sz w:val="21"/>
+          <w:szCs w:val="21"/>
+        </w:rPr>
+        <w:t>!=</w:t>
+      </w:r>
+      <w:r>
+        <w:rPr>
+          <w:rFonts w:ascii="Consolas" w:eastAsia="Times New Roman" w:hAnsi="Consolas" w:cs="Times New Roman"/>
+          <w:color w:val="B5CEA8"/>
+          <w:sz w:val="21"/>
+          <w:szCs w:val="21"/>
+        </w:rPr>
+        <w:t>0</w:t>
+      </w:r>
+      <w:r>
+        <w:rPr>
+          <w:rFonts w:ascii="Consolas" w:eastAsia="Times New Roman" w:hAnsi="Consolas" w:cs="Times New Roman"/>
+          <w:color w:val="D4D4D4"/>
+          <w:sz w:val="21"/>
+          <w:szCs w:val="21"/>
+        </w:rPr>
+        <w:t>&amp;&amp;</w:t>
+      </w:r>
+      <w:r>
+        <w:rPr>
+          <w:rFonts w:ascii="Consolas" w:eastAsia="Times New Roman" w:hAnsi="Consolas" w:cs="Times New Roman"/>
+          <w:color w:val="B5CEA8"/>
+          <w:sz w:val="21"/>
+          <w:szCs w:val="21"/>
+        </w:rPr>
+        <w:t>2</w:t>
+      </w:r>
+      <w:r>
+        <w:rPr>
+          <w:rFonts w:ascii="Consolas" w:eastAsia="Times New Roman" w:hAnsi="Consolas" w:cs="Times New Roman"/>
+          <w:color w:val="D4D4D4"/>
+          <w:sz w:val="21"/>
+          <w:szCs w:val="21"/>
+        </w:rPr>
+        <w:t>*</w:t>
+      </w:r>
+      <w:r>
+        <w:rPr>
+          <w:rFonts w:ascii="Consolas" w:eastAsia="Times New Roman" w:hAnsi="Consolas" w:cs="Times New Roman"/>
+          <w:color w:val="CCCCCC"/>
+          <w:sz w:val="21"/>
+          <w:szCs w:val="21"/>
+        </w:rPr>
+        <w:t>h12</w:t>
+      </w:r>
+      <w:r>
+        <w:rPr>
+          <w:rFonts w:ascii="Consolas" w:eastAsia="Times New Roman" w:hAnsi="Consolas" w:cs="Times New Roman"/>
+          <w:color w:val="D4D4D4"/>
+          <w:sz w:val="21"/>
+          <w:szCs w:val="21"/>
+        </w:rPr>
+        <w:t>&gt;</w:t>
+      </w:r>
+      <w:r>
+        <w:rPr>
+          <w:rFonts w:ascii="Consolas" w:eastAsia="Times New Roman" w:hAnsi="Consolas" w:cs="Times New Roman"/>
+          <w:color w:val="CCCCCC"/>
+          <w:sz w:val="21"/>
+          <w:szCs w:val="21"/>
+        </w:rPr>
+        <w:t>max_new</w:t>
+      </w:r>
+      <w:r>
+        <w:rPr>
+          <w:rFonts w:ascii="Consolas" w:eastAsia="Times New Roman" w:hAnsi="Consolas" w:cs="Times New Roman"/>
+          <w:color w:val="D4D4D4"/>
+          <w:sz w:val="21"/>
+          <w:szCs w:val="21"/>
+        </w:rPr>
+        <w:t>&amp;&amp;</w:t>
+      </w:r>
+      <w:r>
+        <w:rPr>
+          <w:rFonts w:ascii="Consolas" w:eastAsia="Times New Roman" w:hAnsi="Consolas" w:cs="Times New Roman"/>
+          <w:color w:val="B5CEA8"/>
+          <w:sz w:val="21"/>
+          <w:szCs w:val="21"/>
+        </w:rPr>
+        <w:t>2</w:t>
+      </w:r>
+      <w:r>
+        <w:rPr>
+          <w:rFonts w:ascii="Consolas" w:eastAsia="Times New Roman" w:hAnsi="Consolas" w:cs="Times New Roman"/>
+          <w:color w:val="D4D4D4"/>
+          <w:sz w:val="21"/>
+          <w:szCs w:val="21"/>
+        </w:rPr>
+        <w:t>*</w:t>
+      </w:r>
+      <w:r>
+        <w:rPr>
+          <w:rFonts w:ascii="Consolas" w:eastAsia="Times New Roman" w:hAnsi="Consolas" w:cs="Times New Roman"/>
+          <w:color w:val="CCCCCC"/>
+          <w:sz w:val="21"/>
+          <w:szCs w:val="21"/>
+        </w:rPr>
+        <w:t>h13</w:t>
+      </w:r>
+      <w:r>
+        <w:rPr>
+          <w:rFonts w:ascii="Consolas" w:eastAsia="Times New Roman" w:hAnsi="Consolas" w:cs="Times New Roman"/>
+          <w:color w:val="D4D4D4"/>
+          <w:sz w:val="21"/>
+          <w:szCs w:val="21"/>
+        </w:rPr>
+        <w:t>&gt;</w:t>
+      </w:r>
+      <w:r>
+        <w:rPr>
+          <w:rFonts w:ascii="Consolas" w:eastAsia="Times New Roman" w:hAnsi="Consolas" w:cs="Times New Roman"/>
+          <w:color w:val="CCCCCC"/>
+          <w:sz w:val="21"/>
+          <w:szCs w:val="21"/>
+        </w:rPr>
+        <w:t>max_new</w:t>
+      </w:r>
+      <w:r>
+        <w:rPr>
+          <w:rFonts w:ascii="Consolas" w:eastAsia="Times New Roman" w:hAnsi="Consolas" w:cs="Times New Roman"/>
+          <w:color w:val="D4D4D4"/>
+          <w:sz w:val="21"/>
+          <w:szCs w:val="21"/>
+        </w:rPr>
+        <w:t>&amp;&amp;</w:t>
+      </w:r>
+      <w:r>
+        <w:rPr>
+          <w:rFonts w:ascii="Consolas" w:eastAsia="Times New Roman" w:hAnsi="Consolas" w:cs="Times New Roman"/>
+          <w:color w:val="B5CEA8"/>
+          <w:sz w:val="21"/>
+          <w:szCs w:val="21"/>
+        </w:rPr>
+        <w:t>2</w:t>
+      </w:r>
+      <w:r>
+        <w:rPr>
+          <w:rFonts w:ascii="Consolas" w:eastAsia="Times New Roman" w:hAnsi="Consolas" w:cs="Times New Roman"/>
+          <w:color w:val="D4D4D4"/>
+          <w:sz w:val="21"/>
+          <w:szCs w:val="21"/>
+        </w:rPr>
+        <w:t>*</w:t>
+      </w:r>
+      <w:r>
+        <w:rPr>
+          <w:rFonts w:ascii="Consolas" w:eastAsia="Times New Roman" w:hAnsi="Consolas" w:cs="Times New Roman"/>
+          <w:color w:val="CCCCCC"/>
+          <w:sz w:val="21"/>
+          <w:szCs w:val="21"/>
+        </w:rPr>
+        <w:t>h11</w:t>
+      </w:r>
+      <w:r>
+        <w:rPr>
+          <w:rFonts w:ascii="Consolas" w:eastAsia="Times New Roman" w:hAnsi="Consolas" w:cs="Times New Roman"/>
+          <w:color w:val="D4D4D4"/>
+          <w:sz w:val="21"/>
+          <w:szCs w:val="21"/>
+        </w:rPr>
+        <w:t>&gt;</w:t>
+      </w:r>
+      <w:r>
+        <w:rPr>
+          <w:rFonts w:ascii="Consolas" w:eastAsia="Times New Roman" w:hAnsi="Consolas" w:cs="Times New Roman"/>
+          <w:color w:val="CCCCCC"/>
+          <w:sz w:val="21"/>
+          <w:szCs w:val="21"/>
+        </w:rPr>
+        <w:t>h2</w:t>
+      </w:r>
+      <w:r>
+        <w:rPr>
+          <w:rFonts w:ascii="Consolas" w:eastAsia="Times New Roman" w:hAnsi="Consolas" w:cs="Times New Roman"/>
+          <w:color w:val="D4D4D4"/>
+          <w:sz w:val="21"/>
+          <w:szCs w:val="21"/>
+        </w:rPr>
+        <w:t>&amp;&amp;</w:t>
+      </w:r>
+      <w:r>
+        <w:rPr>
+          <w:rFonts w:ascii="Consolas" w:eastAsia="Times New Roman" w:hAnsi="Consolas" w:cs="Times New Roman"/>
+          <w:color w:val="B5CEA8"/>
+          <w:sz w:val="21"/>
+          <w:szCs w:val="21"/>
+        </w:rPr>
+        <w:t>2</w:t>
+      </w:r>
+      <w:r>
+        <w:rPr>
+          <w:rFonts w:ascii="Consolas" w:eastAsia="Times New Roman" w:hAnsi="Consolas" w:cs="Times New Roman"/>
+          <w:color w:val="D4D4D4"/>
+          <w:sz w:val="21"/>
+          <w:szCs w:val="21"/>
+        </w:rPr>
+        <w:t>*</w:t>
+      </w:r>
+      <w:r>
+        <w:rPr>
+          <w:rFonts w:ascii="Consolas" w:eastAsia="Times New Roman" w:hAnsi="Consolas" w:cs="Times New Roman"/>
+          <w:color w:val="CCCCCC"/>
+          <w:sz w:val="21"/>
+          <w:szCs w:val="21"/>
+        </w:rPr>
+        <w:t>h11</w:t>
+      </w:r>
+      <w:r>
+        <w:rPr>
+          <w:rFonts w:ascii="Consolas" w:eastAsia="Times New Roman" w:hAnsi="Consolas" w:cs="Times New Roman"/>
+          <w:color w:val="D4D4D4"/>
+          <w:sz w:val="21"/>
+          <w:szCs w:val="21"/>
+        </w:rPr>
+        <w:t>&gt;</w:t>
+      </w:r>
+      <w:r>
+        <w:rPr>
+          <w:rFonts w:ascii="Consolas" w:eastAsia="Times New Roman" w:hAnsi="Consolas" w:cs="Times New Roman"/>
+          <w:color w:val="CCCCCC"/>
+          <w:sz w:val="21"/>
+          <w:szCs w:val="21"/>
+        </w:rPr>
+        <w:t>h3</w:t>
+      </w:r>
+      <w:r>
+        <w:rPr>
+          <w:rFonts w:ascii="Consolas" w:eastAsia="Times New Roman" w:hAnsi="Consolas" w:cs="Times New Roman"/>
+          <w:color w:val="D4D4D4"/>
+          <w:sz w:val="21"/>
+          <w:szCs w:val="21"/>
+        </w:rPr>
+        <w:t>&amp;&amp;</w:t>
+      </w:r>
+      <w:r>
+        <w:rPr>
+          <w:rFonts w:ascii="Consolas" w:eastAsia="Times New Roman" w:hAnsi="Consolas" w:cs="Times New Roman"/>
+          <w:color w:val="B5CEA8"/>
+          <w:sz w:val="21"/>
+          <w:szCs w:val="21"/>
+        </w:rPr>
+        <w:t>2</w:t>
+      </w:r>
+      <w:r>
+        <w:rPr>
+          <w:rFonts w:ascii="Consolas" w:eastAsia="Times New Roman" w:hAnsi="Consolas" w:cs="Times New Roman"/>
+          <w:color w:val="D4D4D4"/>
+          <w:sz w:val="21"/>
+          <w:szCs w:val="21"/>
+        </w:rPr>
+        <w:t>*</w:t>
+      </w:r>
+      <w:r>
+        <w:rPr>
+          <w:rFonts w:ascii="Consolas" w:eastAsia="Times New Roman" w:hAnsi="Consolas" w:cs="Times New Roman"/>
+          <w:color w:val="CCCCCC"/>
+          <w:sz w:val="21"/>
+          <w:szCs w:val="21"/>
+        </w:rPr>
+        <w:t>h11</w:t>
+      </w:r>
+      <w:r>
+        <w:rPr>
+          <w:rFonts w:ascii="Consolas" w:eastAsia="Times New Roman" w:hAnsi="Consolas" w:cs="Times New Roman"/>
+          <w:color w:val="D4D4D4"/>
+          <w:sz w:val="21"/>
+          <w:szCs w:val="21"/>
+        </w:rPr>
+        <w:t>&gt;</w:t>
+      </w:r>
+      <w:r>
+        <w:rPr>
+          <w:rFonts w:ascii="Consolas" w:eastAsia="Times New Roman" w:hAnsi="Consolas" w:cs="Times New Roman"/>
+          <w:color w:val="CCCCCC"/>
+          <w:sz w:val="21"/>
+          <w:szCs w:val="21"/>
+        </w:rPr>
+        <w:t>h4</w:t>
+      </w:r>
+      <w:r>
+        <w:rPr>
+          <w:rFonts w:ascii="Consolas" w:eastAsia="Times New Roman" w:hAnsi="Consolas" w:cs="Times New Roman"/>
+          <w:color w:val="D4D4D4"/>
+          <w:sz w:val="21"/>
+          <w:szCs w:val="21"/>
+        </w:rPr>
+        <w:t>&amp;&amp;</w:t>
+      </w:r>
+      <w:r>
+        <w:rPr>
+          <w:rFonts w:ascii="Consolas" w:eastAsia="Times New Roman" w:hAnsi="Consolas" w:cs="Times New Roman"/>
+          <w:color w:val="B5CEA8"/>
+          <w:sz w:val="21"/>
+          <w:szCs w:val="21"/>
+        </w:rPr>
+        <w:t>2</w:t>
+      </w:r>
+      <w:r>
+        <w:rPr>
+          <w:rFonts w:ascii="Consolas" w:eastAsia="Times New Roman" w:hAnsi="Consolas" w:cs="Times New Roman"/>
+          <w:color w:val="D4D4D4"/>
+          <w:sz w:val="21"/>
+          <w:szCs w:val="21"/>
+        </w:rPr>
+        <w:t>*</w:t>
+      </w:r>
+      <w:r>
+        <w:rPr>
+          <w:rFonts w:ascii="Consolas" w:eastAsia="Times New Roman" w:hAnsi="Consolas" w:cs="Times New Roman"/>
+          <w:color w:val="CCCCCC"/>
+          <w:sz w:val="21"/>
+          <w:szCs w:val="21"/>
+        </w:rPr>
+        <w:t>h12</w:t>
+      </w:r>
+      <w:r>
+        <w:rPr>
+          <w:rFonts w:ascii="Consolas" w:eastAsia="Times New Roman" w:hAnsi="Consolas" w:cs="Times New Roman"/>
+          <w:color w:val="D4D4D4"/>
+          <w:sz w:val="21"/>
+          <w:szCs w:val="21"/>
+        </w:rPr>
+        <w:t>&gt;</w:t>
+      </w:r>
+      <w:r>
+        <w:rPr>
+          <w:rFonts w:ascii="Consolas" w:eastAsia="Times New Roman" w:hAnsi="Consolas" w:cs="Times New Roman"/>
+          <w:color w:val="CCCCCC"/>
+          <w:sz w:val="21"/>
+          <w:szCs w:val="21"/>
+        </w:rPr>
+        <w:t>h3</w:t>
+      </w:r>
+      <w:r>
+        <w:rPr>
+          <w:rFonts w:ascii="Consolas" w:eastAsia="Times New Roman" w:hAnsi="Consolas" w:cs="Times New Roman"/>
+          <w:color w:val="D4D4D4"/>
+          <w:sz w:val="21"/>
+          <w:szCs w:val="21"/>
+        </w:rPr>
+        <w:t>&amp;&amp;</w:t>
+      </w:r>
+      <w:r>
+        <w:rPr>
+          <w:rFonts w:ascii="Consolas" w:eastAsia="Times New Roman" w:hAnsi="Consolas" w:cs="Times New Roman"/>
+          <w:color w:val="B5CEA8"/>
+          <w:sz w:val="21"/>
+          <w:szCs w:val="21"/>
+        </w:rPr>
+        <w:t>2</w:t>
+      </w:r>
+      <w:r>
+        <w:rPr>
+          <w:rFonts w:ascii="Consolas" w:eastAsia="Times New Roman" w:hAnsi="Consolas" w:cs="Times New Roman"/>
+          <w:color w:val="D4D4D4"/>
+          <w:sz w:val="21"/>
+          <w:szCs w:val="21"/>
+        </w:rPr>
+        <w:t>*</w:t>
+      </w:r>
+      <w:r>
+        <w:rPr>
+          <w:rFonts w:ascii="Consolas" w:eastAsia="Times New Roman" w:hAnsi="Consolas" w:cs="Times New Roman"/>
+          <w:color w:val="CCCCCC"/>
+          <w:sz w:val="21"/>
+          <w:szCs w:val="21"/>
+        </w:rPr>
+        <w:t>h12</w:t>
+      </w:r>
+      <w:r>
+        <w:rPr>
+          <w:rFonts w:ascii="Consolas" w:eastAsia="Times New Roman" w:hAnsi="Consolas" w:cs="Times New Roman"/>
+          <w:color w:val="D4D4D4"/>
+          <w:sz w:val="21"/>
+          <w:szCs w:val="21"/>
+        </w:rPr>
+        <w:t>&gt;</w:t>
+      </w:r>
+      <w:r>
+        <w:rPr>
+          <w:rFonts w:ascii="Consolas" w:eastAsia="Times New Roman" w:hAnsi="Consolas" w:cs="Times New Roman"/>
+          <w:color w:val="CCCCCC"/>
+          <w:sz w:val="21"/>
+          <w:szCs w:val="21"/>
+        </w:rPr>
+        <w:t>h4</w:t>
+      </w:r>
+      <w:r>
+        <w:rPr>
+          <w:rFonts w:ascii="Consolas" w:eastAsia="Times New Roman" w:hAnsi="Consolas" w:cs="Times New Roman"/>
+          <w:color w:val="D4D4D4"/>
+          <w:sz w:val="21"/>
+          <w:szCs w:val="21"/>
+        </w:rPr>
+        <w:t>&amp;&amp;</w:t>
+      </w:r>
+      <w:r>
+        <w:rPr>
+          <w:rFonts w:ascii="Consolas" w:eastAsia="Times New Roman" w:hAnsi="Consolas" w:cs="Times New Roman"/>
+          <w:color w:val="B5CEA8"/>
+          <w:sz w:val="21"/>
+          <w:szCs w:val="21"/>
+        </w:rPr>
+        <w:t>2</w:t>
+      </w:r>
+      <w:r>
+        <w:rPr>
+          <w:rFonts w:ascii="Consolas" w:eastAsia="Times New Roman" w:hAnsi="Consolas" w:cs="Times New Roman"/>
+          <w:color w:val="D4D4D4"/>
+          <w:sz w:val="21"/>
+          <w:szCs w:val="21"/>
+        </w:rPr>
+        <w:t>*</w:t>
+      </w:r>
+      <w:r>
+        <w:rPr>
+          <w:rFonts w:ascii="Consolas" w:eastAsia="Times New Roman" w:hAnsi="Consolas" w:cs="Times New Roman"/>
+          <w:color w:val="CCCCCC"/>
+          <w:sz w:val="21"/>
+          <w:szCs w:val="21"/>
+        </w:rPr>
+        <w:t>h13</w:t>
+      </w:r>
+      <w:r>
+        <w:rPr>
+          <w:rFonts w:ascii="Consolas" w:eastAsia="Times New Roman" w:hAnsi="Consolas" w:cs="Times New Roman"/>
+          <w:color w:val="D4D4D4"/>
+          <w:sz w:val="21"/>
+          <w:szCs w:val="21"/>
+        </w:rPr>
+        <w:t>&gt;</w:t>
+      </w:r>
+      <w:r>
+        <w:rPr>
+          <w:rFonts w:ascii="Consolas" w:eastAsia="Times New Roman" w:hAnsi="Consolas" w:cs="Times New Roman"/>
+          <w:color w:val="CCCCCC"/>
+          <w:sz w:val="21"/>
+          <w:szCs w:val="21"/>
+        </w:rPr>
+        <w:t>h4){</w:t>
       </w:r>
     </w:p>
     <w:p>
@@ -14518,7 +14421,7 @@
           <w:sz w:val="21"/>
           <w:szCs w:val="21"/>
         </w:rPr>
-        <w:t>"NO</w:t>
+        <w:t>"YES</w:t>
       </w:r>
       <w:r>
         <w:rPr>
@@ -14545,7 +14448,7 @@
           <w:sz w:val="21"/>
           <w:szCs w:val="21"/>
         </w:rPr>
-        <w:t>);</w:t>
+        <w:t>);}</w:t>
       </w:r>
     </w:p>
     <w:p>
@@ -14566,7 +14469,27 @@
           <w:sz w:val="21"/>
           <w:szCs w:val="21"/>
         </w:rPr>
-        <w:t>    }</w:t>
+        <w:t xml:space="preserve">    </w:t>
+      </w:r>
+      <w:proofErr w:type="spellStart"/>
+      <w:r>
+        <w:rPr>
+          <w:rFonts w:ascii="Consolas" w:eastAsia="Times New Roman" w:hAnsi="Consolas" w:cs="Times New Roman"/>
+          <w:color w:val="C586C0"/>
+          <w:sz w:val="21"/>
+          <w:szCs w:val="21"/>
+        </w:rPr>
+        <w:t>else</w:t>
+      </w:r>
+      <w:proofErr w:type="spellEnd"/>
+      <w:r>
+        <w:rPr>
+          <w:rFonts w:ascii="Consolas" w:eastAsia="Times New Roman" w:hAnsi="Consolas" w:cs="Times New Roman"/>
+          <w:color w:val="CCCCCC"/>
+          <w:sz w:val="21"/>
+          <w:szCs w:val="21"/>
+        </w:rPr>
+        <w:t>{</w:t>
       </w:r>
     </w:p>
     <w:p>
@@ -14587,7 +14510,63 @@
           <w:sz w:val="21"/>
           <w:szCs w:val="21"/>
         </w:rPr>
-        <w:t xml:space="preserve">    </w:t>
+        <w:t xml:space="preserve">        </w:t>
+      </w:r>
+      <w:proofErr w:type="spellStart"/>
+      <w:r>
+        <w:rPr>
+          <w:rFonts w:ascii="Consolas" w:eastAsia="Times New Roman" w:hAnsi="Consolas" w:cs="Times New Roman"/>
+          <w:color w:val="DCDCAA"/>
+          <w:sz w:val="21"/>
+          <w:szCs w:val="21"/>
+        </w:rPr>
+        <w:t>printf</w:t>
+      </w:r>
+      <w:proofErr w:type="spellEnd"/>
+      <w:r>
+        <w:rPr>
+          <w:rFonts w:ascii="Consolas" w:eastAsia="Times New Roman" w:hAnsi="Consolas" w:cs="Times New Roman"/>
+          <w:color w:val="CCCCCC"/>
+          <w:sz w:val="21"/>
+          <w:szCs w:val="21"/>
+        </w:rPr>
+        <w:t>(</w:t>
+      </w:r>
+      <w:r>
+        <w:rPr>
+          <w:rFonts w:ascii="Consolas" w:eastAsia="Times New Roman" w:hAnsi="Consolas" w:cs="Times New Roman"/>
+          <w:color w:val="CE9178"/>
+          <w:sz w:val="21"/>
+          <w:szCs w:val="21"/>
+        </w:rPr>
+        <w:t>"NO</w:t>
+      </w:r>
+      <w:r>
+        <w:rPr>
+          <w:rFonts w:ascii="Consolas" w:eastAsia="Times New Roman" w:hAnsi="Consolas" w:cs="Times New Roman"/>
+          <w:color w:val="D7BA7D"/>
+          <w:sz w:val="21"/>
+          <w:szCs w:val="21"/>
+        </w:rPr>
+        <w:t>\n</w:t>
+      </w:r>
+      <w:r>
+        <w:rPr>
+          <w:rFonts w:ascii="Consolas" w:eastAsia="Times New Roman" w:hAnsi="Consolas" w:cs="Times New Roman"/>
+          <w:color w:val="CE9178"/>
+          <w:sz w:val="21"/>
+          <w:szCs w:val="21"/>
+        </w:rPr>
+        <w:t>"</w:t>
+      </w:r>
+      <w:r>
+        <w:rPr>
+          <w:rFonts w:ascii="Consolas" w:eastAsia="Times New Roman" w:hAnsi="Consolas" w:cs="Times New Roman"/>
+          <w:color w:val="CCCCCC"/>
+          <w:sz w:val="21"/>
+          <w:szCs w:val="21"/>
+        </w:rPr>
+        <w:t>);}</w:t>
       </w:r>
     </w:p>
     <w:p>
@@ -14608,7 +14587,7 @@
           <w:sz w:val="21"/>
           <w:szCs w:val="21"/>
         </w:rPr>
-        <w:t xml:space="preserve">    </w:t>
+        <w:t xml:space="preserve">  </w:t>
       </w:r>
       <w:proofErr w:type="spellStart"/>
       <w:r>
@@ -14667,20 +14646,8 @@
           <w:sz w:val="21"/>
           <w:szCs w:val="21"/>
         </w:rPr>
-        <w:t>}</w:t>
-      </w:r>
-    </w:p>
-    <w:p>
-      <w:pPr>
-        <w:shd w:val="clear" w:color="auto" w:fill="1F1F1F"/>
-        <w:spacing w:after="0" w:line="285" w:lineRule="atLeast"/>
-        <w:rPr>
-          <w:rFonts w:ascii="Consolas" w:eastAsia="Times New Roman" w:hAnsi="Consolas" w:cs="Times New Roman"/>
-          <w:color w:val="CCCCCC"/>
-          <w:sz w:val="21"/>
-          <w:szCs w:val="21"/>
-        </w:rPr>
-      </w:pPr>
+        <w:t>}  </w:t>
+      </w:r>
     </w:p>
     <w:p>
       <w:pPr>
@@ -14703,7 +14670,27 @@
             <w:szCs w:val="21"/>
             <w:lang w:val="en-US"/>
           </w:rPr>
-          <w:t>https://github.com/artificial-intelligence-department/ai_programming_playground/blob/01a85d131afaf2a7fbe3facf0ace6f5f8e20fd00/ai_12/maksym_vorobets/algotester_lab_1_task_max_vorobets.cpp</w:t>
+          <w:t>https://github.com/artificial-intelligence-department/ai_programming_playground/blob/78336667b785889b40ef7595ea0efa1723bf5907/ai_12/maksym_vorobets/algotester_lab_1_task_max_voro</w:t>
+        </w:r>
+        <w:r>
+          <w:rPr>
+            <w:rStyle w:val="ae"/>
+            <w:rFonts w:ascii="Consolas" w:eastAsia="Times New Roman" w:hAnsi="Consolas" w:cs="Times New Roman"/>
+            <w:sz w:val="21"/>
+            <w:szCs w:val="21"/>
+            <w:lang w:val="en-US"/>
+          </w:rPr>
+          <w:t>b</w:t>
+        </w:r>
+        <w:r>
+          <w:rPr>
+            <w:rStyle w:val="ae"/>
+            <w:rFonts w:ascii="Consolas" w:eastAsia="Times New Roman" w:hAnsi="Consolas" w:cs="Times New Roman"/>
+            <w:sz w:val="21"/>
+            <w:szCs w:val="21"/>
+            <w:lang w:val="en-US"/>
+          </w:rPr>
+          <w:t>ets.cpp</w:t>
         </w:r>
       </w:hyperlink>
       <w:r>
@@ -19881,16 +19868,13 @@
       </w:pPr>
       <w:r>
         <w:rPr>
-          <w:rFonts w:ascii="Times New Roman" w:eastAsia="Times New Roman" w:hAnsi="Times New Roman" w:cs="Times New Roman"/>
           <w:noProof/>
-          <w:sz w:val="24"/>
-          <w:szCs w:val="24"/>
         </w:rPr>
         <w:drawing>
-          <wp:inline distT="0" distB="0" distL="0" distR="0" wp14:anchorId="16BCEA0C" wp14:editId="686B8D5F">
-            <wp:extent cx="6300470" cy="2286719"/>
-            <wp:effectExtent l="19050" t="0" r="5080" b="0"/>
-            <wp:docPr id="22" name="Рисунок 22"/>
+          <wp:inline distT="0" distB="0" distL="0" distR="0" wp14:anchorId="1E8A159A" wp14:editId="38813061">
+            <wp:extent cx="6323330" cy="2026920"/>
+            <wp:effectExtent l="0" t="0" r="0" b="0"/>
+            <wp:docPr id="1779683201" name="Рисунок 1" descr="Зображення, що містить текст, знімок екрана, програмне забезпечення, Комп’ютерна піктограма&#10;&#10;Автоматично згенерований опис"/>
             <wp:cNvGraphicFramePr>
               <a:graphicFrameLocks xmlns:a="http://schemas.openxmlformats.org/drawingml/2006/main" noChangeAspect="1"/>
             </wp:cNvGraphicFramePr>
@@ -19898,33 +19882,30 @@
               <a:graphicData uri="http://schemas.openxmlformats.org/drawingml/2006/picture">
                 <pic:pic xmlns:pic="http://schemas.openxmlformats.org/drawingml/2006/picture">
                   <pic:nvPicPr>
-                    <pic:cNvPr id="0" name="Picture 22"/>
-                    <pic:cNvPicPr>
-                      <a:picLocks noChangeAspect="1" noChangeArrowheads="1"/>
-                    </pic:cNvPicPr>
+                    <pic:cNvPr id="1779683201" name="Рисунок 1" descr="Зображення, що містить текст, знімок екрана, програмне забезпечення, Комп’ютерна піктограма&#10;&#10;Автоматично згенерований опис"/>
+                    <pic:cNvPicPr/>
                   </pic:nvPicPr>
-                  <pic:blipFill>
-                    <a:blip r:embed="rId33" cstate="print"/>
-                    <a:srcRect/>
-                    <a:stretch>
-                      <a:fillRect/>
-                    </a:stretch>
+                  <pic:blipFill rotWithShape="1">
+                    <a:blip r:embed="rId33"/>
+                    <a:srcRect l="-363" b="39442"/>
+                    <a:stretch/>
                   </pic:blipFill>
                   <pic:spPr bwMode="auto">
                     <a:xfrm>
                       <a:off x="0" y="0"/>
-                      <a:ext cx="6300470" cy="2286719"/>
+                      <a:ext cx="6323330" cy="2026920"/>
                     </a:xfrm>
                     <a:prstGeom prst="rect">
                       <a:avLst/>
                     </a:prstGeom>
-                    <a:noFill/>
-                    <a:ln w="9525">
+                    <a:ln>
                       <a:noFill/>
-                      <a:miter lim="800000"/>
-                      <a:headEnd/>
-                      <a:tailEnd/>
                     </a:ln>
+                    <a:extLst>
+                      <a:ext uri="{53640926-AAD7-44D8-BBD7-CCE9431645EC}">
+                        <a14:shadowObscured xmlns:a14="http://schemas.microsoft.com/office/drawing/2010/main"/>
+                      </a:ext>
+                    </a:extLst>
                   </pic:spPr>
                 </pic:pic>
               </a:graphicData>
@@ -19967,24 +19948,23 @@
           <w:rFonts w:ascii="Times New Roman" w:eastAsia="Times New Roman" w:hAnsi="Times New Roman" w:cs="Times New Roman"/>
           <w:sz w:val="24"/>
           <w:szCs w:val="24"/>
+        </w:rPr>
+      </w:pPr>
+      <w:r>
+        <w:rPr>
+          <w:rFonts w:ascii="Times New Roman" w:eastAsia="Times New Roman" w:hAnsi="Times New Roman" w:cs="Times New Roman"/>
+          <w:sz w:val="24"/>
+          <w:szCs w:val="24"/>
+        </w:rPr>
+        <w:t>Час затрачений на виконання завдання</w:t>
+      </w:r>
+      <w:r>
+        <w:rPr>
+          <w:rFonts w:ascii="Times New Roman" w:eastAsia="Times New Roman" w:hAnsi="Times New Roman" w:cs="Times New Roman"/>
+          <w:sz w:val="24"/>
+          <w:szCs w:val="24"/>
           <w:lang w:val="ru-RU"/>
         </w:rPr>
-      </w:pPr>
-      <w:r>
-        <w:rPr>
-          <w:rFonts w:ascii="Times New Roman" w:eastAsia="Times New Roman" w:hAnsi="Times New Roman" w:cs="Times New Roman"/>
-          <w:sz w:val="24"/>
-          <w:szCs w:val="24"/>
-        </w:rPr>
-        <w:t>Час затрачений на виконання завдання</w:t>
-      </w:r>
-      <w:r>
-        <w:rPr>
-          <w:rFonts w:ascii="Times New Roman" w:eastAsia="Times New Roman" w:hAnsi="Times New Roman" w:cs="Times New Roman"/>
-          <w:sz w:val="24"/>
-          <w:szCs w:val="24"/>
-          <w:lang w:val="ru-RU"/>
-        </w:rPr>
         <w:t>: 1</w:t>
       </w:r>
       <w:r>
@@ -19994,6 +19974,23 @@
           <w:szCs w:val="24"/>
         </w:rPr>
         <w:t xml:space="preserve">год </w:t>
+      </w:r>
+      <w:r>
+        <w:rPr>
+          <w:rFonts w:ascii="Times New Roman" w:eastAsia="Times New Roman" w:hAnsi="Times New Roman" w:cs="Times New Roman"/>
+          <w:sz w:val="24"/>
+          <w:szCs w:val="24"/>
+          <w:lang w:val="en-US"/>
+        </w:rPr>
+        <w:t>40</w:t>
+      </w:r>
+      <w:r>
+        <w:rPr>
+          <w:rFonts w:ascii="Times New Roman" w:eastAsia="Times New Roman" w:hAnsi="Times New Roman" w:cs="Times New Roman"/>
+          <w:sz w:val="24"/>
+          <w:szCs w:val="24"/>
+        </w:rPr>
+        <w:t>хв</w:t>
       </w:r>
     </w:p>
     <w:p>
@@ -20141,52 +20138,64 @@
           <w:szCs w:val="24"/>
           <w:lang w:val="ru-RU"/>
         </w:rPr>
-        <w:t xml:space="preserve"> 1год 10хв</w:t>
-      </w:r>
-    </w:p>
-    <w:p>
-      <w:pPr>
-        <w:rPr>
-          <w:rFonts w:ascii="Times New Roman" w:eastAsia="Times New Roman" w:hAnsi="Times New Roman" w:cs="Times New Roman"/>
-          <w:sz w:val="24"/>
-          <w:szCs w:val="24"/>
-        </w:rPr>
-      </w:pPr>
-    </w:p>
-    <w:p>
-      <w:pPr>
-        <w:rPr>
-          <w:rFonts w:ascii="Times New Roman" w:eastAsia="Times New Roman" w:hAnsi="Times New Roman" w:cs="Times New Roman"/>
-          <w:sz w:val="24"/>
-          <w:szCs w:val="24"/>
-        </w:rPr>
-      </w:pPr>
-      <w:r>
-        <w:rPr>
-          <w:rFonts w:ascii="Times New Roman" w:eastAsia="Times New Roman" w:hAnsi="Times New Roman" w:cs="Times New Roman"/>
-          <w:sz w:val="24"/>
-          <w:szCs w:val="24"/>
-        </w:rPr>
+        <w:t xml:space="preserve"> 1год </w:t>
+      </w:r>
+      <w:r>
+        <w:rPr>
+          <w:rFonts w:ascii="Times New Roman" w:eastAsia="Times New Roman" w:hAnsi="Times New Roman" w:cs="Times New Roman"/>
+          <w:sz w:val="24"/>
+          <w:szCs w:val="24"/>
+          <w:lang w:val="ru-RU"/>
+        </w:rPr>
+        <w:t>3</w:t>
+      </w:r>
+      <w:r>
+        <w:rPr>
+          <w:rFonts w:ascii="Times New Roman" w:eastAsia="Times New Roman" w:hAnsi="Times New Roman" w:cs="Times New Roman"/>
+          <w:sz w:val="24"/>
+          <w:szCs w:val="24"/>
+          <w:lang w:val="ru-RU"/>
+        </w:rPr>
+        <w:t>0хв</w:t>
+      </w:r>
+    </w:p>
+    <w:p>
+      <w:pPr>
+        <w:rPr>
+          <w:rFonts w:ascii="Times New Roman" w:eastAsia="Times New Roman" w:hAnsi="Times New Roman" w:cs="Times New Roman"/>
+          <w:sz w:val="24"/>
+          <w:szCs w:val="24"/>
+        </w:rPr>
+      </w:pPr>
+    </w:p>
+    <w:p>
+      <w:pPr>
+        <w:rPr>
+          <w:rFonts w:ascii="Times New Roman" w:eastAsia="Times New Roman" w:hAnsi="Times New Roman" w:cs="Times New Roman"/>
+          <w:sz w:val="24"/>
+          <w:szCs w:val="24"/>
+        </w:rPr>
+      </w:pPr>
+      <w:r>
+        <w:rPr>
+          <w:rFonts w:ascii="Times New Roman" w:eastAsia="Times New Roman" w:hAnsi="Times New Roman" w:cs="Times New Roman"/>
+          <w:sz w:val="24"/>
+          <w:szCs w:val="24"/>
+        </w:rPr>
+        <w:t>Завдання №6</w:t>
+      </w:r>
+    </w:p>
+    <w:p>
+      <w:pPr>
+        <w:keepNext/>
+      </w:pPr>
+      <w:r>
         <w:lastRenderedPageBreak/>
-        <w:t>Завдання №6</w:t>
-      </w:r>
-    </w:p>
-    <w:p>
-      <w:pPr>
-        <w:keepNext/>
-      </w:pPr>
-      <w:r>
-        <w:rPr>
-          <w:rFonts w:ascii="Times New Roman" w:eastAsia="Times New Roman" w:hAnsi="Times New Roman" w:cs="Times New Roman"/>
-          <w:noProof/>
-          <w:sz w:val="24"/>
-          <w:szCs w:val="24"/>
-        </w:rPr>
         <w:drawing>
-          <wp:inline distT="0" distB="0" distL="0" distR="0" wp14:anchorId="65003401" wp14:editId="53D802BC">
-            <wp:extent cx="6300470" cy="2142962"/>
-            <wp:effectExtent l="19050" t="0" r="5080" b="0"/>
-            <wp:docPr id="8" name="Рисунок 4"/>
+          <wp:inline distT="0" distB="0" distL="0" distR="0" wp14:anchorId="6105719B" wp14:editId="0C4B2F92">
+            <wp:extent cx="6300470" cy="535940"/>
+            <wp:effectExtent l="0" t="0" r="0" b="0"/>
+            <wp:docPr id="1476440893" name="Рисунок 1"/>
             <wp:cNvGraphicFramePr>
               <a:graphicFrameLocks xmlns:a="http://schemas.openxmlformats.org/drawingml/2006/main" noChangeAspect="1"/>
             </wp:cNvGraphicFramePr>
@@ -20194,33 +20203,23 @@
               <a:graphicData uri="http://schemas.openxmlformats.org/drawingml/2006/picture">
                 <pic:pic xmlns:pic="http://schemas.openxmlformats.org/drawingml/2006/picture">
                   <pic:nvPicPr>
-                    <pic:cNvPr id="0" name="Picture 4"/>
-                    <pic:cNvPicPr>
-                      <a:picLocks noChangeAspect="1" noChangeArrowheads="1"/>
-                    </pic:cNvPicPr>
+                    <pic:cNvPr id="1476440893" name=""/>
+                    <pic:cNvPicPr/>
                   </pic:nvPicPr>
                   <pic:blipFill>
-                    <a:blip r:embed="rId35" cstate="print"/>
-                    <a:srcRect/>
+                    <a:blip r:embed="rId35"/>
                     <a:stretch>
                       <a:fillRect/>
                     </a:stretch>
                   </pic:blipFill>
-                  <pic:spPr bwMode="auto">
+                  <pic:spPr>
                     <a:xfrm>
                       <a:off x="0" y="0"/>
-                      <a:ext cx="6300470" cy="2142962"/>
+                      <a:ext cx="6300470" cy="535940"/>
                     </a:xfrm>
                     <a:prstGeom prst="rect">
                       <a:avLst/>
                     </a:prstGeom>
-                    <a:noFill/>
-                    <a:ln w="9525">
-                      <a:noFill/>
-                      <a:miter lim="800000"/>
-                      <a:headEnd/>
-                      <a:tailEnd/>
-                    </a:ln>
                   </pic:spPr>
                 </pic:pic>
               </a:graphicData>
@@ -22107,6 +22106,18 @@
       <w:szCs w:val="18"/>
     </w:rPr>
   </w:style>
+  <w:style w:type="character" w:styleId="af1">
+    <w:name w:val="FollowedHyperlink"/>
+    <w:basedOn w:val="a0"/>
+    <w:uiPriority w:val="99"/>
+    <w:semiHidden/>
+    <w:unhideWhenUsed/>
+    <w:rsid w:val="00F2086D"/>
+    <w:rPr>
+      <w:color w:val="800080" w:themeColor="followedHyperlink"/>
+      <w:u w:val="single"/>
+    </w:rPr>
+  </w:style>
 </w:styles>
 </file>
 
@@ -22396,28 +22407,28 @@
 </file>
 
 <file path=customXml/item1.xml><?xml version="1.0" encoding="utf-8"?>
-<b:Sources xmlns:b="http://schemas.openxmlformats.org/officeDocument/2006/bibliography" xmlns="http://schemas.openxmlformats.org/officeDocument/2006/bibliography" SelectedStyle="\APASixthEditionOfficeOnline.xsl" StyleName="APA" Version="6"/>
-</file>
-
-<file path=customXml/item2.xml><?xml version="1.0" encoding="utf-8"?>
 <go:gDocsCustomXmlDataStorage xmlns:go="http://customooxmlschemas.google.com/" xmlns:r="http://schemas.openxmlformats.org/officeDocument/2006/relationships" uri="GoogleDocsCustomDataVersion2">
   <go:docsCustomData xmlns:go="http://customooxmlschemas.google.com/" roundtripDataSignature="AMtx7mg1t1gPSA62kT8ztiPESSo9M54hng==">CgMxLjA4AHIhMXFNVHNQYW9lLWVhNjZLeGlrRVdIRnNmaEdUSHNnNUIy</go:docsCustomData>
 </go:gDocsCustomXmlDataStorage>
 </file>
 
-<file path=customXml/itemProps1.xml><?xml version="1.0" encoding="utf-8"?>
-<ds:datastoreItem xmlns:ds="http://schemas.openxmlformats.org/officeDocument/2006/customXml" ds:itemID="{8375D4C3-E003-43E0-97BA-3CF7C1987BAB}">
-  <ds:schemaRefs>
-    <ds:schemaRef ds:uri="http://schemas.openxmlformats.org/officeDocument/2006/bibliography"/>
-  </ds:schemaRefs>
-</ds:datastoreItem>
+<file path=customXml/item2.xml><?xml version="1.0" encoding="utf-8"?>
+<b:Sources xmlns:b="http://schemas.openxmlformats.org/officeDocument/2006/bibliography" xmlns="http://schemas.openxmlformats.org/officeDocument/2006/bibliography" SelectedStyle="\APASixthEditionOfficeOnline.xsl" StyleName="APA" Version="6"/>
 </file>
 
-<file path=customXml/itemProps2.xml><?xml version="1.0" encoding="utf-8"?>
+<file path=customXml/itemProps1.xml><?xml version="1.0" encoding="utf-8"?>
 <ds:datastoreItem xmlns:ds="http://schemas.openxmlformats.org/officeDocument/2006/customXml" ds:itemID="{11111111-1234-1234-1234-123412341234}">
   <ds:schemaRefs>
     <ds:schemaRef ds:uri="http://customooxmlschemas.google.com/"/>
     <ds:schemaRef ds:uri="http://schemas.openxmlformats.org/officeDocument/2006/relationships"/>
   </ds:schemaRefs>
 </ds:datastoreItem>
+</file>
+
+<file path=customXml/itemProps2.xml><?xml version="1.0" encoding="utf-8"?>
+<ds:datastoreItem xmlns:ds="http://schemas.openxmlformats.org/officeDocument/2006/customXml" ds:itemID="{8375D4C3-E003-43E0-97BA-3CF7C1987BAB}">
+  <ds:schemaRefs>
+    <ds:schemaRef ds:uri="http://schemas.openxmlformats.org/officeDocument/2006/bibliography"/>
+  </ds:schemaRefs>
+</ds:datastoreItem>
 </file>
</xml_diff>